<commit_message>
docs : update api and response
</commit_message>
<xml_diff>
--- a/week2/SW 활용 현황 API.docx
+++ b/week2/SW 활용 현황 API.docx
@@ -6,7 +6,6 @@
       <w:pPr>
         <w:jc w:val="center"/>
         <w:rPr>
-          <w:rFonts w:hint="eastAsia"/>
           <w:b/>
           <w:bCs/>
           <w:sz w:val="48"/>
@@ -42,10 +41,11 @@
         <w:t>API</w:t>
       </w:r>
     </w:p>
+    <w:p/>
     <w:tbl>
       <w:tblPr>
         <w:tblStyle w:val="a3"/>
-        <w:tblpPr w:leftFromText="142" w:rightFromText="142" w:vertAnchor="text" w:horzAnchor="margin" w:tblpXSpec="center" w:tblpY="11709"/>
+        <w:tblpPr w:leftFromText="142" w:rightFromText="142" w:vertAnchor="text" w:horzAnchor="margin" w:tblpY="10736"/>
         <w:tblW w:w="0" w:type="auto"/>
         <w:tblLook w:val="04A0" w:firstRow="1" w:lastRow="0" w:firstColumn="1" w:lastColumn="0" w:noHBand="0" w:noVBand="1"/>
       </w:tblPr>
@@ -156,10 +156,7 @@
               <w:t>2</w:t>
             </w:r>
             <w:r>
-              <w:t>024-</w:t>
-            </w:r>
-            <w:r>
-              <w:t>07-17</w:t>
+              <w:t>024-07-17</w:t>
             </w:r>
           </w:p>
         </w:tc>
@@ -192,12 +189,106 @@
                 <w:rFonts w:hint="eastAsia"/>
               </w:rPr>
               <w:t>최초작성</w:t>
+            </w:r>
+          </w:p>
+        </w:tc>
+      </w:tr>
+      <w:tr>
+        <w:tc>
+          <w:tcPr>
+            <w:tcW w:w="2254" w:type="dxa"/>
+          </w:tcPr>
+          <w:p>
+            <w:pPr>
+              <w:jc w:val="center"/>
+              <w:rPr>
+                <w:rFonts w:hint="eastAsia"/>
+              </w:rPr>
+            </w:pPr>
+            <w:r>
+              <w:rPr>
+                <w:rFonts w:hint="eastAsia"/>
+              </w:rPr>
+              <w:t>1.1</w:t>
+            </w:r>
+          </w:p>
+        </w:tc>
+        <w:tc>
+          <w:tcPr>
+            <w:tcW w:w="2254" w:type="dxa"/>
+          </w:tcPr>
+          <w:p>
+            <w:pPr>
+              <w:jc w:val="center"/>
+              <w:rPr>
+                <w:rFonts w:hint="eastAsia"/>
+              </w:rPr>
+            </w:pPr>
+            <w:r>
+              <w:rPr>
+                <w:rFonts w:hint="eastAsia"/>
+              </w:rPr>
+              <w:t>2024-08-01</w:t>
+            </w:r>
+          </w:p>
+        </w:tc>
+        <w:tc>
+          <w:tcPr>
+            <w:tcW w:w="2254" w:type="dxa"/>
+          </w:tcPr>
+          <w:p>
+            <w:pPr>
+              <w:jc w:val="center"/>
+              <w:rPr>
+                <w:rFonts w:hint="eastAsia"/>
+              </w:rPr>
+            </w:pPr>
+            <w:r>
+              <w:t>A</w:t>
+            </w:r>
+            <w:r>
+              <w:rPr>
+                <w:rFonts w:hint="eastAsia"/>
+              </w:rPr>
+              <w:t>pi 주소 수정</w:t>
+            </w:r>
+          </w:p>
+        </w:tc>
+        <w:tc>
+          <w:tcPr>
+            <w:tcW w:w="2254" w:type="dxa"/>
+          </w:tcPr>
+          <w:p>
+            <w:pPr>
+              <w:jc w:val="center"/>
+              <w:rPr>
+                <w:rFonts w:hint="eastAsia"/>
+              </w:rPr>
+            </w:pPr>
+            <w:r>
+              <w:rPr>
+                <w:rFonts w:hint="eastAsia"/>
+              </w:rPr>
+              <w:t xml:space="preserve">각 </w:t>
+            </w:r>
+            <w:proofErr w:type="spellStart"/>
+            <w:r>
+              <w:rPr>
+                <w:rFonts w:hint="eastAsia"/>
+              </w:rPr>
+              <w:t>api</w:t>
+            </w:r>
+            <w:proofErr w:type="spellEnd"/>
+            <w:r>
+              <w:rPr>
+                <w:rFonts w:hint="eastAsia"/>
+              </w:rPr>
+              <w:t>, response 수정</w:t>
             </w:r>
           </w:p>
         </w:tc>
       </w:tr>
     </w:tbl>
-    <w:p/>
     <w:p>
       <w:pPr>
         <w:widowControl/>
@@ -252,6 +343,7 @@
     <w:p>
       <w:pPr>
         <w:rPr>
+          <w:rFonts w:hint="eastAsia"/>
           <w:b/>
           <w:bCs/>
           <w:sz w:val="24"/>
@@ -269,29 +361,46 @@
       </w:r>
       <w:r>
         <w:rPr>
-          <w:rFonts w:hint="eastAsia"/>
-          <w:b/>
-          <w:bCs/>
+          <w:b/>
+          <w:bCs/>
+          <w:i/>
+          <w:iCs/>
           <w:sz w:val="24"/>
           <w:szCs w:val="28"/>
         </w:rPr>
-        <w:t xml:space="preserve">각 년,월 기준 전체 </w:t>
-      </w:r>
-      <w:r>
-        <w:rPr>
-          <w:rFonts w:hint="eastAsia"/>
-          <w:b/>
-          <w:bCs/>
+        <w:t xml:space="preserve">연도별 </w:t>
+      </w:r>
+      <w:proofErr w:type="spellStart"/>
+      <w:r>
+        <w:rPr>
+          <w:b/>
+          <w:bCs/>
+          <w:i/>
+          <w:iCs/>
           <w:sz w:val="24"/>
           <w:szCs w:val="28"/>
         </w:rPr>
-        <w:t>사용자 접속자수</w:t>
-      </w:r>
-    </w:p>
-    <w:p>
-      <w:pPr>
-        <w:rPr>
-          <w:rFonts w:hint="eastAsia"/>
+        <w:t>접속자</w:t>
+      </w:r>
+      <w:proofErr w:type="spellEnd"/>
+      <w:r>
+        <w:rPr>
+          <w:b/>
+          <w:bCs/>
+          <w:i/>
+          <w:iCs/>
+          <w:sz w:val="24"/>
+          <w:szCs w:val="28"/>
+        </w:rPr>
+        <w:t xml:space="preserve"> 수</w:t>
+      </w:r>
+    </w:p>
+    <w:p>
+      <w:pPr>
+        <w:rPr>
+          <w:rFonts w:hint="eastAsia"/>
+          <w:sz w:val="22"/>
+          <w:szCs w:val="24"/>
         </w:rPr>
       </w:pPr>
       <w:r>
@@ -321,27 +430,10 @@
       </w:r>
       <w:r>
         <w:rPr>
-          <w:rFonts w:hint="eastAsia"/>
-          <w:sz w:val="22"/>
-          <w:szCs w:val="24"/>
-        </w:rPr>
-        <w:t>{year</w:t>
-      </w:r>
-      <w:r>
-        <w:rPr>
-          <w:rFonts w:hint="eastAsia"/>
-          <w:sz w:val="22"/>
-          <w:szCs w:val="24"/>
-        </w:rPr>
-        <w:t>Month</w:t>
-      </w:r>
-      <w:r>
-        <w:rPr>
-          <w:rFonts w:hint="eastAsia"/>
-          <w:sz w:val="22"/>
-          <w:szCs w:val="24"/>
-        </w:rPr>
-        <w:t>}</w:t>
+          <w:sz w:val="22"/>
+          <w:szCs w:val="24"/>
+        </w:rPr>
+        <w:t>api/v1/logins/calender/{year}</w:t>
       </w:r>
     </w:p>
     <w:p>
@@ -381,9 +473,6 @@
           <w:p>
             <w:pPr>
               <w:jc w:val="center"/>
-              <w:rPr>
-                <w:rFonts w:hint="eastAsia"/>
-              </w:rPr>
             </w:pPr>
             <w:r>
               <w:rPr>
@@ -400,9 +489,6 @@
           <w:p>
             <w:pPr>
               <w:jc w:val="center"/>
-              <w:rPr>
-                <w:rFonts w:hint="eastAsia"/>
-              </w:rPr>
             </w:pPr>
             <w:r>
               <w:rPr>
@@ -419,9 +505,6 @@
           <w:p>
             <w:pPr>
               <w:jc w:val="center"/>
-              <w:rPr>
-                <w:rFonts w:hint="eastAsia"/>
-              </w:rPr>
             </w:pPr>
             <w:r>
               <w:rPr>
@@ -438,9 +521,6 @@
           <w:p>
             <w:pPr>
               <w:jc w:val="center"/>
-              <w:rPr>
-                <w:rFonts w:hint="eastAsia"/>
-              </w:rPr>
             </w:pPr>
             <w:r>
               <w:rPr>
@@ -457,9 +537,6 @@
           <w:p>
             <w:pPr>
               <w:jc w:val="center"/>
-              <w:rPr>
-                <w:rFonts w:hint="eastAsia"/>
-              </w:rPr>
             </w:pPr>
             <w:r>
               <w:rPr>
@@ -478,21 +555,10 @@
           <w:p>
             <w:pPr>
               <w:jc w:val="center"/>
-              <w:rPr>
-                <w:rFonts w:hint="eastAsia"/>
-              </w:rPr>
-            </w:pPr>
-            <w:proofErr w:type="spellStart"/>
+            </w:pPr>
             <w:r>
               <w:t>year</w:t>
             </w:r>
-            <w:r>
-              <w:rPr>
-                <w:rFonts w:hint="eastAsia"/>
-              </w:rPr>
-              <w:t>Month</w:t>
-            </w:r>
-            <w:proofErr w:type="spellEnd"/>
           </w:p>
         </w:tc>
         <w:tc>
@@ -502,9 +568,6 @@
           <w:p>
             <w:pPr>
               <w:jc w:val="center"/>
-              <w:rPr>
-                <w:rFonts w:hint="eastAsia"/>
-              </w:rPr>
             </w:pPr>
             <w:r>
               <w:rPr>
@@ -521,29 +584,12 @@
           <w:p>
             <w:pPr>
               <w:jc w:val="center"/>
-              <w:rPr>
-                <w:rFonts w:hint="eastAsia"/>
-              </w:rPr>
-            </w:pPr>
-            <w:r>
-              <w:rPr>
-                <w:rFonts w:hint="eastAsia"/>
-              </w:rPr>
-              <w:t xml:space="preserve">1년 모두 </w:t>
-            </w:r>
-            <w:proofErr w:type="spellStart"/>
-            <w:r>
-              <w:rPr>
-                <w:rFonts w:hint="eastAsia"/>
-              </w:rPr>
-              <w:t>조회시</w:t>
-            </w:r>
-            <w:proofErr w:type="spellEnd"/>
-            <w:r>
-              <w:rPr>
-                <w:rFonts w:hint="eastAsia"/>
-              </w:rPr>
-              <w:t xml:space="preserve"> 월을 00으로 설정</w:t>
+            </w:pPr>
+            <w:r>
+              <w:rPr>
+                <w:rFonts w:hint="eastAsia"/>
+              </w:rPr>
+              <w:t>년도의 뒤 두자리만 입력</w:t>
             </w:r>
           </w:p>
         </w:tc>
@@ -554,9 +600,6 @@
           <w:p>
             <w:pPr>
               <w:jc w:val="center"/>
-              <w:rPr>
-                <w:rFonts w:hint="eastAsia"/>
-              </w:rPr>
             </w:pPr>
             <w:r>
               <w:rPr>
@@ -581,13 +624,7 @@
               <w:rPr>
                 <w:rFonts w:hint="eastAsia"/>
               </w:rPr>
-              <w:t>2024</w:t>
-            </w:r>
-            <w:r>
-              <w:rPr>
-                <w:rFonts w:hint="eastAsia"/>
-              </w:rPr>
-              <w:t>00</w:t>
+              <w:t>20</w:t>
             </w:r>
           </w:p>
         </w:tc>
@@ -607,7 +644,15 @@
           <w:sz w:val="22"/>
           <w:szCs w:val="24"/>
         </w:rPr>
-        <w:t>2024</w:t>
+        <w:t>202</w:t>
+      </w:r>
+      <w:r>
+        <w:rPr>
+          <w:rFonts w:hint="eastAsia"/>
+          <w:sz w:val="22"/>
+          <w:szCs w:val="24"/>
+        </w:rPr>
+        <w:t>0</w:t>
       </w:r>
       <w:r>
         <w:rPr>
@@ -629,7 +674,6 @@
     <w:p>
       <w:pPr>
         <w:rPr>
-          <w:rFonts w:hint="eastAsia"/>
           <w:sz w:val="22"/>
           <w:szCs w:val="24"/>
         </w:rPr>
@@ -664,93 +708,20 @@
           </w:p>
           <w:p>
             <w:r>
-              <w:t xml:space="preserve">  "status": "success",</w:t>
-            </w:r>
-          </w:p>
-          <w:p>
-            <w:pPr>
-              <w:ind w:firstLineChars="100" w:firstLine="200"/>
-            </w:pPr>
-            <w:r>
-              <w:t>"</w:t>
+              <w:t xml:space="preserve">  "year": "2020",</w:t>
+            </w:r>
+          </w:p>
+          <w:p>
+            <w:r>
+              <w:t xml:space="preserve">  "</w:t>
             </w:r>
             <w:proofErr w:type="spellStart"/>
             <w:r>
-              <w:t>year</w:t>
-            </w:r>
-            <w:r>
-              <w:rPr>
-                <w:rFonts w:hint="eastAsia"/>
-              </w:rPr>
-              <w:t>Month</w:t>
+              <w:t>totCnt</w:t>
             </w:r>
             <w:proofErr w:type="spellEnd"/>
             <w:r>
-              <w:t xml:space="preserve"> </w:t>
-            </w:r>
-            <w:r>
-              <w:t>": 202</w:t>
-            </w:r>
-            <w:r>
-              <w:rPr>
-                <w:rFonts w:hint="eastAsia"/>
-              </w:rPr>
-              <w:t>4</w:t>
-            </w:r>
-            <w:r>
-              <w:rPr>
-                <w:rFonts w:hint="eastAsia"/>
-              </w:rPr>
-              <w:t>00</w:t>
-            </w:r>
-            <w:r>
-              <w:t>,</w:t>
-            </w:r>
-          </w:p>
-          <w:p>
-            <w:pPr>
-              <w:ind w:firstLineChars="100" w:firstLine="200"/>
-              <w:rPr>
-                <w:rFonts w:hint="eastAsia"/>
-              </w:rPr>
-            </w:pPr>
-            <w:r>
-              <w:t>“</w:t>
-            </w:r>
-            <w:proofErr w:type="spellStart"/>
-            <w:r>
-              <w:rPr>
-                <w:rFonts w:hint="eastAsia"/>
-              </w:rPr>
-              <w:t>to</w:t>
-            </w:r>
-            <w:r>
-              <w:rPr>
-                <w:rFonts w:hint="eastAsia"/>
-              </w:rPr>
-              <w:t>t</w:t>
-            </w:r>
-            <w:r>
-              <w:rPr>
-                <w:rFonts w:hint="eastAsia"/>
-              </w:rPr>
-              <w:t>Cnt</w:t>
-            </w:r>
-            <w:proofErr w:type="spellEnd"/>
-            <w:r>
-              <w:t>”</w:t>
-            </w:r>
-            <w:r>
-              <w:rPr>
-                <w:rFonts w:hint="eastAsia"/>
-              </w:rPr>
-              <w:t xml:space="preserve"> : </w:t>
-            </w:r>
-            <w:r>
-              <w:rPr>
-                <w:rFonts w:hint="eastAsia"/>
-              </w:rPr>
-              <w:t>100</w:t>
+              <w:t>": 13</w:t>
             </w:r>
           </w:p>
           <w:p>
@@ -766,184 +737,6 @@
         </w:tc>
       </w:tr>
     </w:tbl>
-    <w:p/>
-    <w:p>
-      <w:pPr>
-        <w:rPr>
-          <w:sz w:val="22"/>
-          <w:szCs w:val="24"/>
-        </w:rPr>
-      </w:pPr>
-      <w:r>
-        <w:rPr>
-          <w:rFonts w:hint="eastAsia"/>
-          <w:sz w:val="22"/>
-          <w:szCs w:val="24"/>
-        </w:rPr>
-        <w:t>2024</w:t>
-      </w:r>
-      <w:r>
-        <w:rPr>
-          <w:rFonts w:hint="eastAsia"/>
-          <w:sz w:val="22"/>
-          <w:szCs w:val="24"/>
-        </w:rPr>
-        <w:t>년</w:t>
-      </w:r>
-      <w:r>
-        <w:rPr>
-          <w:rFonts w:hint="eastAsia"/>
-          <w:sz w:val="22"/>
-          <w:szCs w:val="24"/>
-        </w:rPr>
-        <w:t xml:space="preserve"> 7</w:t>
-      </w:r>
-      <w:r>
-        <w:rPr>
-          <w:sz w:val="22"/>
-          <w:szCs w:val="24"/>
-        </w:rPr>
-        <w:t>월</w:t>
-      </w:r>
-      <w:r>
-        <w:rPr>
-          <w:rFonts w:hint="eastAsia"/>
-          <w:sz w:val="22"/>
-          <w:szCs w:val="24"/>
-        </w:rPr>
-        <w:t xml:space="preserve"> 접속자수</w:t>
-      </w:r>
-    </w:p>
-    <w:p>
-      <w:pPr>
-        <w:rPr>
-          <w:rFonts w:hint="eastAsia"/>
-        </w:rPr>
-      </w:pPr>
-      <w:r>
-        <w:rPr>
-          <w:rFonts w:hint="eastAsia"/>
-          <w:sz w:val="22"/>
-          <w:szCs w:val="24"/>
-        </w:rPr>
-        <w:t>Response Body</w:t>
-      </w:r>
-    </w:p>
-    <w:tbl>
-      <w:tblPr>
-        <w:tblStyle w:val="a3"/>
-        <w:tblW w:w="0" w:type="auto"/>
-        <w:tblLook w:val="04A0" w:firstRow="1" w:lastRow="0" w:firstColumn="1" w:lastColumn="0" w:noHBand="0" w:noVBand="1"/>
-      </w:tblPr>
-      <w:tblGrid>
-        <w:gridCol w:w="9016"/>
-      </w:tblGrid>
-      <w:tr>
-        <w:tc>
-          <w:tcPr>
-            <w:tcW w:w="9016" w:type="dxa"/>
-          </w:tcPr>
-          <w:p>
-            <w:r>
-              <w:t>{</w:t>
-            </w:r>
-          </w:p>
-          <w:p>
-            <w:r>
-              <w:t xml:space="preserve">  "status": "success",</w:t>
-            </w:r>
-          </w:p>
-          <w:p>
-            <w:pPr>
-              <w:ind w:firstLineChars="100" w:firstLine="200"/>
-            </w:pPr>
-            <w:r>
-              <w:t>"</w:t>
-            </w:r>
-            <w:proofErr w:type="spellStart"/>
-            <w:r>
-              <w:t>year</w:t>
-            </w:r>
-            <w:r>
-              <w:rPr>
-                <w:rFonts w:hint="eastAsia"/>
-              </w:rPr>
-              <w:t>Month</w:t>
-            </w:r>
-            <w:proofErr w:type="spellEnd"/>
-            <w:r>
-              <w:t xml:space="preserve"> ": 202</w:t>
-            </w:r>
-            <w:r>
-              <w:rPr>
-                <w:rFonts w:hint="eastAsia"/>
-              </w:rPr>
-              <w:t>40</w:t>
-            </w:r>
-            <w:r>
-              <w:rPr>
-                <w:rFonts w:hint="eastAsia"/>
-              </w:rPr>
-              <w:t>7</w:t>
-            </w:r>
-            <w:r>
-              <w:t>,</w:t>
-            </w:r>
-          </w:p>
-          <w:p>
-            <w:pPr>
-              <w:ind w:firstLineChars="100" w:firstLine="200"/>
-              <w:rPr>
-                <w:rFonts w:hint="eastAsia"/>
-              </w:rPr>
-            </w:pPr>
-            <w:r>
-              <w:t>“</w:t>
-            </w:r>
-            <w:proofErr w:type="spellStart"/>
-            <w:r>
-              <w:rPr>
-                <w:rFonts w:hint="eastAsia"/>
-              </w:rPr>
-              <w:t>totCnt</w:t>
-            </w:r>
-            <w:proofErr w:type="spellEnd"/>
-            <w:r>
-              <w:t>”</w:t>
-            </w:r>
-            <w:r>
-              <w:rPr>
-                <w:rFonts w:hint="eastAsia"/>
-              </w:rPr>
-              <w:t xml:space="preserve"> : </w:t>
-            </w:r>
-            <w:r>
-              <w:rPr>
-                <w:rFonts w:hint="eastAsia"/>
-              </w:rPr>
-              <w:t>32</w:t>
-            </w:r>
-          </w:p>
-          <w:p>
-            <w:pPr>
-              <w:rPr>
-                <w:rFonts w:hint="eastAsia"/>
-              </w:rPr>
-            </w:pPr>
-            <w:r>
-              <w:t>}</w:t>
-            </w:r>
-          </w:p>
-        </w:tc>
-      </w:tr>
-    </w:tbl>
-    <w:p>
-      <w:pPr>
-        <w:rPr>
-          <w:rFonts w:hint="eastAsia"/>
-        </w:rPr>
-      </w:pPr>
-    </w:p>
     <w:p>
       <w:pPr>
         <w:widowControl/>
@@ -951,13 +744,26 @@
         <w:autoSpaceDE/>
         <w:autoSpaceDN/>
       </w:pPr>
-      <w:r>
-        <w:br w:type="page"/>
-      </w:r>
-    </w:p>
-    <w:p>
-      <w:pPr>
-        <w:rPr>
+    </w:p>
+    <w:p>
+      <w:pPr>
+        <w:widowControl/>
+        <w:wordWrap/>
+        <w:autoSpaceDE/>
+        <w:autoSpaceDN/>
+        <w:rPr>
+          <w:rFonts w:hint="eastAsia"/>
+        </w:rPr>
+      </w:pPr>
+    </w:p>
+    <w:p>
+      <w:pPr>
+        <w:widowControl/>
+        <w:wordWrap/>
+        <w:autoSpaceDE/>
+        <w:autoSpaceDN/>
+        <w:rPr>
+          <w:rFonts w:hint="eastAsia"/>
           <w:b/>
           <w:bCs/>
           <w:sz w:val="24"/>
@@ -972,7 +778,6 @@
           <w:sz w:val="24"/>
           <w:szCs w:val="28"/>
         </w:rPr>
-        <w:lastRenderedPageBreak/>
         <w:t>-</w:t>
       </w:r>
       <w:r>
@@ -986,29 +791,45 @@
       </w:r>
       <w:r>
         <w:rPr>
-          <w:rFonts w:hint="eastAsia"/>
-          <w:b/>
-          <w:bCs/>
+          <w:b/>
+          <w:bCs/>
+          <w:i/>
+          <w:iCs/>
           <w:sz w:val="24"/>
           <w:szCs w:val="28"/>
         </w:rPr>
-        <w:t xml:space="preserve">각 년,월 기준 </w:t>
-      </w:r>
-      <w:r>
-        <w:rPr>
-          <w:rFonts w:hint="eastAsia"/>
-          <w:b/>
-          <w:bCs/>
+        <w:t xml:space="preserve">연도별 월별 </w:t>
+      </w:r>
+      <w:proofErr w:type="spellStart"/>
+      <w:r>
+        <w:rPr>
+          <w:b/>
+          <w:bCs/>
+          <w:i/>
+          <w:iCs/>
           <w:sz w:val="24"/>
           <w:szCs w:val="28"/>
         </w:rPr>
-        <w:t>부서별 접속자수</w:t>
+        <w:t>접속자</w:t>
+      </w:r>
+      <w:proofErr w:type="spellEnd"/>
+      <w:r>
+        <w:rPr>
+          <w:b/>
+          <w:bCs/>
+          <w:i/>
+          <w:iCs/>
+          <w:sz w:val="24"/>
+          <w:szCs w:val="28"/>
+        </w:rPr>
+        <w:t xml:space="preserve"> 수</w:t>
       </w:r>
     </w:p>
     <w:p>
       <w:pPr>
         <w:ind w:firstLine="800"/>
         <w:rPr>
+          <w:rFonts w:hint="eastAsia"/>
           <w:sz w:val="22"/>
           <w:szCs w:val="24"/>
         </w:rPr>
@@ -1026,23 +847,14 @@
           <w:sz w:val="22"/>
           <w:szCs w:val="24"/>
         </w:rPr>
-        <w:t>URL : https://{baseUrl}/</w:t>
-      </w:r>
-      <w:r>
-        <w:rPr>
-          <w:rFonts w:hint="eastAsia"/>
-          <w:sz w:val="22"/>
-          <w:szCs w:val="24"/>
-        </w:rPr>
-        <w:t>{Organization}/</w:t>
-      </w:r>
-      <w:r>
-        <w:rPr>
-          <w:rFonts w:hint="eastAsia"/>
-          <w:sz w:val="22"/>
-          <w:szCs w:val="24"/>
-        </w:rPr>
-        <w:t>{yearMonth}</w:t>
+        <w:t>URL : https://{baseUrl}</w:t>
+      </w:r>
+      <w:r>
+        <w:rPr>
+          <w:sz w:val="22"/>
+          <w:szCs w:val="24"/>
+        </w:rPr>
+        <w:t>/api/v1/logins/calender/{year}/{month}</w:t>
       </w:r>
     </w:p>
     <w:p>
@@ -1082,9 +894,6 @@
           <w:p>
             <w:pPr>
               <w:jc w:val="center"/>
-              <w:rPr>
-                <w:rFonts w:hint="eastAsia"/>
-              </w:rPr>
             </w:pPr>
             <w:r>
               <w:rPr>
@@ -1101,9 +910,6 @@
           <w:p>
             <w:pPr>
               <w:jc w:val="center"/>
-              <w:rPr>
-                <w:rFonts w:hint="eastAsia"/>
-              </w:rPr>
             </w:pPr>
             <w:r>
               <w:rPr>
@@ -1120,9 +926,6 @@
           <w:p>
             <w:pPr>
               <w:jc w:val="center"/>
-              <w:rPr>
-                <w:rFonts w:hint="eastAsia"/>
-              </w:rPr>
             </w:pPr>
             <w:r>
               <w:rPr>
@@ -1139,9 +942,6 @@
           <w:p>
             <w:pPr>
               <w:jc w:val="center"/>
-              <w:rPr>
-                <w:rFonts w:hint="eastAsia"/>
-              </w:rPr>
             </w:pPr>
             <w:r>
               <w:rPr>
@@ -1158,9 +958,6 @@
           <w:p>
             <w:pPr>
               <w:jc w:val="center"/>
-              <w:rPr>
-                <w:rFonts w:hint="eastAsia"/>
-              </w:rPr>
             </w:pPr>
             <w:r>
               <w:rPr>
@@ -1179,18 +976,13 @@
           <w:p>
             <w:pPr>
               <w:jc w:val="center"/>
-              <w:rPr>
-                <w:rFonts w:hint="eastAsia"/>
-              </w:rPr>
-            </w:pPr>
-            <w:proofErr w:type="spellStart"/>
-            <w:r>
-              <w:rPr>
-                <w:rFonts w:hint="eastAsia"/>
-              </w:rPr>
-              <w:t>yearMonth</w:t>
-            </w:r>
-            <w:proofErr w:type="spellEnd"/>
+            </w:pPr>
+            <w:r>
+              <w:rPr>
+                <w:rFonts w:hint="eastAsia"/>
+              </w:rPr>
+              <w:t>year</w:t>
+            </w:r>
           </w:p>
         </w:tc>
         <w:tc>
@@ -1200,9 +992,6 @@
           <w:p>
             <w:pPr>
               <w:jc w:val="center"/>
-              <w:rPr>
-                <w:rFonts w:hint="eastAsia"/>
-              </w:rPr>
             </w:pPr>
             <w:r>
               <w:rPr>
@@ -1223,6 +1012,12 @@
                 <w:rFonts w:hint="eastAsia"/>
               </w:rPr>
             </w:pPr>
+            <w:r>
+              <w:rPr>
+                <w:rFonts w:hint="eastAsia"/>
+              </w:rPr>
+              <w:t>년도의 뒤 2자리</w:t>
+            </w:r>
           </w:p>
         </w:tc>
         <w:tc>
@@ -1232,9 +1027,6 @@
           <w:p>
             <w:pPr>
               <w:jc w:val="center"/>
-              <w:rPr>
-                <w:rFonts w:hint="eastAsia"/>
-              </w:rPr>
             </w:pPr>
             <w:r>
               <w:rPr>
@@ -1251,15 +1043,12 @@
           <w:p>
             <w:pPr>
               <w:jc w:val="center"/>
-              <w:rPr>
-                <w:rFonts w:hint="eastAsia"/>
-              </w:rPr>
-            </w:pPr>
-            <w:r>
-              <w:rPr>
-                <w:rFonts w:hint="eastAsia"/>
-              </w:rPr>
-              <w:t>202407</w:t>
+            </w:pPr>
+            <w:r>
+              <w:rPr>
+                <w:rFonts w:hint="eastAsia"/>
+              </w:rPr>
+              <w:t>20</w:t>
             </w:r>
           </w:p>
         </w:tc>
@@ -1280,7 +1069,7 @@
               <w:rPr>
                 <w:rFonts w:hint="eastAsia"/>
               </w:rPr>
-              <w:t>Organization</w:t>
+              <w:t>month</w:t>
             </w:r>
           </w:p>
         </w:tc>
@@ -1291,9 +1080,6 @@
           <w:p>
             <w:pPr>
               <w:jc w:val="center"/>
-              <w:rPr>
-                <w:rFonts w:hint="eastAsia"/>
-              </w:rPr>
             </w:pPr>
             <w:r>
               <w:rPr>
@@ -1310,10 +1096,13 @@
           <w:p>
             <w:pPr>
               <w:jc w:val="center"/>
-              <w:rPr>
-                <w:rFonts w:hint="eastAsia"/>
-              </w:rPr>
-            </w:pPr>
+            </w:pPr>
+            <w:r>
+              <w:rPr>
+                <w:rFonts w:hint="eastAsia"/>
+              </w:rPr>
+              <w:t>2자리수로 표기</w:t>
+            </w:r>
           </w:p>
         </w:tc>
         <w:tc>
@@ -1323,9 +1112,6 @@
           <w:p>
             <w:pPr>
               <w:jc w:val="center"/>
-              <w:rPr>
-                <w:rFonts w:hint="eastAsia"/>
-              </w:rPr>
             </w:pPr>
             <w:r>
               <w:rPr>
@@ -1350,39 +1136,64 @@
               <w:rPr>
                 <w:rFonts w:hint="eastAsia"/>
               </w:rPr>
-              <w:t>HR</w:t>
+              <w:t>04</w:t>
             </w:r>
           </w:p>
         </w:tc>
       </w:tr>
     </w:tbl>
-    <w:p>
-      <w:pPr>
-        <w:rPr>
-          <w:rFonts w:hint="eastAsia"/>
-        </w:rPr>
-      </w:pPr>
-    </w:p>
-    <w:p>
-      <w:pPr>
-        <w:rPr>
-          <w:sz w:val="22"/>
-          <w:szCs w:val="24"/>
-        </w:rPr>
-      </w:pPr>
-      <w:r>
-        <w:rPr>
-          <w:rFonts w:hint="eastAsia"/>
-          <w:sz w:val="22"/>
-          <w:szCs w:val="24"/>
-        </w:rPr>
-        <w:t>HR 팀의 접속자수</w:t>
-      </w:r>
-    </w:p>
-    <w:p>
-      <w:pPr>
-        <w:rPr>
-          <w:rFonts w:hint="eastAsia"/>
+    <w:p/>
+    <w:p>
+      <w:pPr>
+        <w:rPr>
+          <w:sz w:val="22"/>
+          <w:szCs w:val="24"/>
+        </w:rPr>
+      </w:pPr>
+      <w:r>
+        <w:rPr>
+          <w:rFonts w:hint="eastAsia"/>
+          <w:sz w:val="22"/>
+          <w:szCs w:val="24"/>
+        </w:rPr>
+        <w:t>202</w:t>
+      </w:r>
+      <w:r>
+        <w:rPr>
+          <w:rFonts w:hint="eastAsia"/>
+          <w:sz w:val="22"/>
+          <w:szCs w:val="24"/>
+        </w:rPr>
+        <w:t>0</w:t>
+      </w:r>
+      <w:r>
+        <w:rPr>
+          <w:rFonts w:hint="eastAsia"/>
+          <w:sz w:val="22"/>
+          <w:szCs w:val="24"/>
+        </w:rPr>
+        <w:t xml:space="preserve">년 </w:t>
+      </w:r>
+      <w:r>
+        <w:rPr>
+          <w:rFonts w:hint="eastAsia"/>
+          <w:sz w:val="22"/>
+          <w:szCs w:val="24"/>
+        </w:rPr>
+        <w:t xml:space="preserve">04월 </w:t>
+      </w:r>
+      <w:r>
+        <w:rPr>
+          <w:rFonts w:hint="eastAsia"/>
+          <w:sz w:val="22"/>
+          <w:szCs w:val="24"/>
+        </w:rPr>
+        <w:t>전체 접속자수</w:t>
+      </w:r>
+    </w:p>
+    <w:p>
+      <w:pPr>
+        <w:rPr>
           <w:sz w:val="22"/>
           <w:szCs w:val="24"/>
         </w:rPr>
@@ -1417,78 +1228,28 @@
           </w:p>
           <w:p>
             <w:r>
-              <w:t xml:space="preserve">  "status": "success",</w:t>
-            </w:r>
-          </w:p>
-          <w:p>
-            <w:pPr>
-              <w:ind w:firstLineChars="100" w:firstLine="200"/>
-            </w:pPr>
-            <w:r>
-              <w:t>"</w:t>
+              <w:t xml:space="preserve">  "</w:t>
             </w:r>
             <w:proofErr w:type="spellStart"/>
             <w:r>
-              <w:t>year</w:t>
-            </w:r>
-            <w:r>
-              <w:rPr>
-                <w:rFonts w:hint="eastAsia"/>
-              </w:rPr>
-              <w:t>Month</w:t>
+              <w:t>yearMonth</w:t>
             </w:r>
             <w:proofErr w:type="spellEnd"/>
             <w:r>
-              <w:t xml:space="preserve"> ": 202</w:t>
-            </w:r>
-            <w:r>
-              <w:rPr>
-                <w:rFonts w:hint="eastAsia"/>
-              </w:rPr>
-              <w:t>40</w:t>
-            </w:r>
-            <w:r>
-              <w:rPr>
-                <w:rFonts w:hint="eastAsia"/>
-              </w:rPr>
-              <w:t>7</w:t>
-            </w:r>
-            <w:r>
-              <w:t>,</w:t>
-            </w:r>
-          </w:p>
-          <w:p>
-            <w:pPr>
-              <w:ind w:firstLineChars="100" w:firstLine="200"/>
-              <w:rPr>
-                <w:rFonts w:hint="eastAsia"/>
-              </w:rPr>
-            </w:pPr>
-            <w:r>
-              <w:t>“</w:t>
+              <w:t>": "202004",</w:t>
+            </w:r>
+          </w:p>
+          <w:p>
+            <w:r>
+              <w:t xml:space="preserve">  "</w:t>
             </w:r>
             <w:proofErr w:type="spellStart"/>
             <w:r>
-              <w:rPr>
-                <w:rFonts w:hint="eastAsia"/>
-              </w:rPr>
               <w:t>totCnt</w:t>
             </w:r>
             <w:proofErr w:type="spellEnd"/>
             <w:r>
-              <w:t>”</w:t>
-            </w:r>
-            <w:r>
-              <w:rPr>
-                <w:rFonts w:hint="eastAsia"/>
-              </w:rPr>
-              <w:t xml:space="preserve"> : </w:t>
-            </w:r>
-            <w:r>
-              <w:rPr>
-                <w:rFonts w:hint="eastAsia"/>
-              </w:rPr>
-              <w:t>8</w:t>
+              <w:t>": 2</w:t>
             </w:r>
           </w:p>
           <w:p>
@@ -1499,6 +1260,312 @@
             </w:pPr>
             <w:r>
               <w:t>}</w:t>
+            </w:r>
+          </w:p>
+        </w:tc>
+      </w:tr>
+    </w:tbl>
+    <w:p>
+      <w:pPr>
+        <w:rPr>
+          <w:rFonts w:hint="eastAsia"/>
+        </w:rPr>
+      </w:pPr>
+    </w:p>
+    <w:p>
+      <w:pPr>
+        <w:rPr>
+          <w:rFonts w:hint="eastAsia"/>
+          <w:b/>
+          <w:bCs/>
+          <w:sz w:val="24"/>
+          <w:szCs w:val="28"/>
+        </w:rPr>
+      </w:pPr>
+      <w:r>
+        <w:rPr>
+          <w:rFonts w:hint="eastAsia"/>
+          <w:b/>
+          <w:bCs/>
+          <w:sz w:val="24"/>
+          <w:szCs w:val="28"/>
+        </w:rPr>
+        <w:lastRenderedPageBreak/>
+        <w:t>-</w:t>
+      </w:r>
+      <w:r>
+        <w:rPr>
+          <w:b/>
+          <w:bCs/>
+          <w:sz w:val="24"/>
+          <w:szCs w:val="28"/>
+        </w:rPr>
+        <w:t xml:space="preserve"> </w:t>
+      </w:r>
+      <w:r>
+        <w:rPr>
+          <w:b/>
+          <w:bCs/>
+          <w:i/>
+          <w:iCs/>
+          <w:sz w:val="24"/>
+          <w:szCs w:val="28"/>
+        </w:rPr>
+        <w:t xml:space="preserve">월별 </w:t>
+      </w:r>
+      <w:proofErr w:type="spellStart"/>
+      <w:r>
+        <w:rPr>
+          <w:b/>
+          <w:bCs/>
+          <w:i/>
+          <w:iCs/>
+          <w:sz w:val="24"/>
+          <w:szCs w:val="28"/>
+        </w:rPr>
+        <w:t>접속자</w:t>
+      </w:r>
+      <w:proofErr w:type="spellEnd"/>
+      <w:r>
+        <w:rPr>
+          <w:b/>
+          <w:bCs/>
+          <w:i/>
+          <w:iCs/>
+          <w:sz w:val="24"/>
+          <w:szCs w:val="28"/>
+        </w:rPr>
+        <w:t xml:space="preserve"> 수</w:t>
+      </w:r>
+    </w:p>
+    <w:p>
+      <w:pPr>
+        <w:ind w:firstLine="800"/>
+        <w:rPr>
+          <w:rFonts w:hint="eastAsia"/>
+          <w:sz w:val="22"/>
+          <w:szCs w:val="24"/>
+        </w:rPr>
+      </w:pPr>
+      <w:r>
+        <w:rPr>
+          <w:rFonts w:hint="eastAsia"/>
+          <w:sz w:val="22"/>
+          <w:szCs w:val="24"/>
+        </w:rPr>
+        <w:t xml:space="preserve">요청 </w:t>
+      </w:r>
+      <w:r>
+        <w:rPr>
+          <w:sz w:val="22"/>
+          <w:szCs w:val="24"/>
+        </w:rPr>
+        <w:t xml:space="preserve">URL : </w:t>
+      </w:r>
+      <w:r>
+        <w:rPr>
+          <w:sz w:val="22"/>
+          <w:szCs w:val="24"/>
+        </w:rPr>
+        <w:t>https://{baseUrl</w:t>
+      </w:r>
+      <w:r>
+        <w:rPr>
+          <w:sz w:val="22"/>
+          <w:szCs w:val="24"/>
+        </w:rPr>
+        <w:t>/api/v1/logins/totalmonth/{month}</w:t>
+      </w:r>
+    </w:p>
+    <w:p>
+      <w:pPr>
+        <w:rPr>
+          <w:sz w:val="22"/>
+          <w:szCs w:val="24"/>
+        </w:rPr>
+      </w:pPr>
+      <w:r>
+        <w:rPr>
+          <w:rFonts w:hint="eastAsia"/>
+          <w:sz w:val="22"/>
+          <w:szCs w:val="24"/>
+        </w:rPr>
+        <w:t>Request Parameters</w:t>
+      </w:r>
+    </w:p>
+    <w:tbl>
+      <w:tblPr>
+        <w:tblStyle w:val="a3"/>
+        <w:tblW w:w="0" w:type="auto"/>
+        <w:tblLook w:val="04A0" w:firstRow="1" w:lastRow="0" w:firstColumn="1" w:lastColumn="0" w:noHBand="0" w:noVBand="1"/>
+      </w:tblPr>
+      <w:tblGrid>
+        <w:gridCol w:w="1733"/>
+        <w:gridCol w:w="1391"/>
+        <w:gridCol w:w="3370"/>
+        <w:gridCol w:w="1209"/>
+        <w:gridCol w:w="1313"/>
+      </w:tblGrid>
+      <w:tr>
+        <w:tc>
+          <w:tcPr>
+            <w:tcW w:w="1803" w:type="dxa"/>
+          </w:tcPr>
+          <w:p>
+            <w:pPr>
+              <w:jc w:val="center"/>
+            </w:pPr>
+            <w:r>
+              <w:rPr>
+                <w:rFonts w:hint="eastAsia"/>
+              </w:rPr>
+              <w:t>Name</w:t>
+            </w:r>
+          </w:p>
+        </w:tc>
+        <w:tc>
+          <w:tcPr>
+            <w:tcW w:w="1453" w:type="dxa"/>
+          </w:tcPr>
+          <w:p>
+            <w:pPr>
+              <w:jc w:val="center"/>
+            </w:pPr>
+            <w:r>
+              <w:rPr>
+                <w:rFonts w:hint="eastAsia"/>
+              </w:rPr>
+              <w:t>Type</w:t>
+            </w:r>
+          </w:p>
+        </w:tc>
+        <w:tc>
+          <w:tcPr>
+            <w:tcW w:w="3543" w:type="dxa"/>
+          </w:tcPr>
+          <w:p>
+            <w:pPr>
+              <w:jc w:val="center"/>
+            </w:pPr>
+            <w:r>
+              <w:rPr>
+                <w:rFonts w:hint="eastAsia"/>
+              </w:rPr>
+              <w:t>Description</w:t>
+            </w:r>
+          </w:p>
+        </w:tc>
+        <w:tc>
+          <w:tcPr>
+            <w:tcW w:w="851" w:type="dxa"/>
+          </w:tcPr>
+          <w:p>
+            <w:pPr>
+              <w:jc w:val="center"/>
+            </w:pPr>
+            <w:r>
+              <w:rPr>
+                <w:rFonts w:hint="eastAsia"/>
+              </w:rPr>
+              <w:t>Mandatory</w:t>
+            </w:r>
+          </w:p>
+        </w:tc>
+        <w:tc>
+          <w:tcPr>
+            <w:tcW w:w="1366" w:type="dxa"/>
+          </w:tcPr>
+          <w:p>
+            <w:pPr>
+              <w:jc w:val="center"/>
+            </w:pPr>
+            <w:r>
+              <w:rPr>
+                <w:rFonts w:hint="eastAsia"/>
+              </w:rPr>
+              <w:t>Note</w:t>
+            </w:r>
+          </w:p>
+        </w:tc>
+      </w:tr>
+      <w:tr>
+        <w:tc>
+          <w:tcPr>
+            <w:tcW w:w="1803" w:type="dxa"/>
+          </w:tcPr>
+          <w:p>
+            <w:pPr>
+              <w:jc w:val="center"/>
+            </w:pPr>
+            <w:r>
+              <w:rPr>
+                <w:sz w:val="22"/>
+                <w:szCs w:val="24"/>
+              </w:rPr>
+              <w:t>month</w:t>
+            </w:r>
+          </w:p>
+        </w:tc>
+        <w:tc>
+          <w:tcPr>
+            <w:tcW w:w="1453" w:type="dxa"/>
+          </w:tcPr>
+          <w:p>
+            <w:pPr>
+              <w:jc w:val="center"/>
+              <w:rPr>
+                <w:rFonts w:hint="eastAsia"/>
+              </w:rPr>
+            </w:pPr>
+            <w:r>
+              <w:rPr>
+                <w:rFonts w:hint="eastAsia"/>
+              </w:rPr>
+              <w:t>int</w:t>
+            </w:r>
+          </w:p>
+        </w:tc>
+        <w:tc>
+          <w:tcPr>
+            <w:tcW w:w="3543" w:type="dxa"/>
+          </w:tcPr>
+          <w:p>
+            <w:pPr>
+              <w:rPr>
+                <w:rFonts w:hint="eastAsia"/>
+              </w:rPr>
+            </w:pPr>
+          </w:p>
+        </w:tc>
+        <w:tc>
+          <w:tcPr>
+            <w:tcW w:w="851" w:type="dxa"/>
+          </w:tcPr>
+          <w:p>
+            <w:pPr>
+              <w:jc w:val="center"/>
+            </w:pPr>
+            <w:r>
+              <w:rPr>
+                <w:rFonts w:hint="eastAsia"/>
+              </w:rPr>
+              <w:t>O</w:t>
+            </w:r>
+          </w:p>
+        </w:tc>
+        <w:tc>
+          <w:tcPr>
+            <w:tcW w:w="1366" w:type="dxa"/>
+          </w:tcPr>
+          <w:p>
+            <w:pPr>
+              <w:jc w:val="center"/>
+            </w:pPr>
+            <w:r>
+              <w:rPr>
+                <w:rFonts w:hint="eastAsia"/>
+              </w:rPr>
+              <w:t>4</w:t>
             </w:r>
           </w:p>
         </w:tc>
@@ -1508,13 +1575,123 @@
     <w:p>
       <w:pPr>
         <w:rPr>
-          <w:rFonts w:hint="eastAsia"/>
-        </w:rPr>
-      </w:pPr>
-    </w:p>
-    <w:p>
-      <w:pPr>
-        <w:rPr>
+          <w:sz w:val="22"/>
+          <w:szCs w:val="24"/>
+        </w:rPr>
+      </w:pPr>
+      <w:r>
+        <w:rPr>
+          <w:rFonts w:hint="eastAsia"/>
+          <w:sz w:val="22"/>
+          <w:szCs w:val="24"/>
+        </w:rPr>
+        <w:t>4</w:t>
+      </w:r>
+      <w:r>
+        <w:rPr>
+          <w:rFonts w:hint="eastAsia"/>
+          <w:sz w:val="22"/>
+          <w:szCs w:val="24"/>
+        </w:rPr>
+        <w:t xml:space="preserve">월의 </w:t>
+      </w:r>
+      <w:proofErr w:type="spellStart"/>
+      <w:r>
+        <w:rPr>
+          <w:rFonts w:hint="eastAsia"/>
+          <w:sz w:val="22"/>
+          <w:szCs w:val="24"/>
+        </w:rPr>
+        <w:t>접속자</w:t>
+      </w:r>
+      <w:proofErr w:type="spellEnd"/>
+      <w:r>
+        <w:rPr>
+          <w:rFonts w:hint="eastAsia"/>
+          <w:sz w:val="22"/>
+          <w:szCs w:val="24"/>
+        </w:rPr>
+        <w:t xml:space="preserve"> 수</w:t>
+      </w:r>
+    </w:p>
+    <w:p>
+      <w:pPr>
+        <w:rPr>
+          <w:sz w:val="22"/>
+          <w:szCs w:val="24"/>
+        </w:rPr>
+      </w:pPr>
+      <w:r>
+        <w:rPr>
+          <w:rFonts w:hint="eastAsia"/>
+          <w:sz w:val="22"/>
+          <w:szCs w:val="24"/>
+        </w:rPr>
+        <w:t>Response Body</w:t>
+      </w:r>
+    </w:p>
+    <w:tbl>
+      <w:tblPr>
+        <w:tblStyle w:val="a3"/>
+        <w:tblW w:w="0" w:type="auto"/>
+        <w:tblLook w:val="04A0" w:firstRow="1" w:lastRow="0" w:firstColumn="1" w:lastColumn="0" w:noHBand="0" w:noVBand="1"/>
+      </w:tblPr>
+      <w:tblGrid>
+        <w:gridCol w:w="9016"/>
+      </w:tblGrid>
+      <w:tr>
+        <w:tc>
+          <w:tcPr>
+            <w:tcW w:w="9016" w:type="dxa"/>
+          </w:tcPr>
+          <w:p>
+            <w:r>
+              <w:t>{</w:t>
+            </w:r>
+          </w:p>
+          <w:p>
+            <w:r>
+              <w:t xml:space="preserve">  "month": "4",</w:t>
+            </w:r>
+          </w:p>
+          <w:p>
+            <w:r>
+              <w:t xml:space="preserve">  "</w:t>
+            </w:r>
+            <w:proofErr w:type="spellStart"/>
+            <w:r>
+              <w:t>totCnt</w:t>
+            </w:r>
+            <w:proofErr w:type="spellEnd"/>
+            <w:r>
+              <w:t>": 3</w:t>
+            </w:r>
+          </w:p>
+          <w:p>
+            <w:pPr>
+              <w:rPr>
+                <w:rFonts w:hint="eastAsia"/>
+              </w:rPr>
+            </w:pPr>
+            <w:r>
+              <w:t>}</w:t>
+            </w:r>
+          </w:p>
+        </w:tc>
+      </w:tr>
+    </w:tbl>
+    <w:p/>
+    <w:p>
+      <w:pPr>
+        <w:rPr>
+          <w:rFonts w:hint="eastAsia"/>
+        </w:rPr>
+      </w:pPr>
+    </w:p>
+    <w:p>
+      <w:pPr>
+        <w:rPr>
+          <w:rFonts w:hint="eastAsia"/>
           <w:b/>
           <w:bCs/>
           <w:sz w:val="24"/>
@@ -1540,32 +1717,59 @@
         </w:rPr>
         <w:t xml:space="preserve"> </w:t>
       </w:r>
-      <w:r>
-        <w:rPr>
-          <w:rFonts w:hint="eastAsia"/>
-          <w:b/>
-          <w:bCs/>
+      <w:proofErr w:type="spellStart"/>
+      <w:r>
+        <w:rPr>
+          <w:b/>
+          <w:bCs/>
+          <w:i/>
+          <w:iCs/>
           <w:sz w:val="24"/>
           <w:szCs w:val="28"/>
         </w:rPr>
-        <w:t xml:space="preserve">각 년,월 기준 </w:t>
-      </w:r>
-      <w:r>
-        <w:rPr>
-          <w:rFonts w:hint="eastAsia"/>
-          <w:b/>
-          <w:bCs/>
+        <w:t>일자별</w:t>
+      </w:r>
+      <w:proofErr w:type="spellEnd"/>
+      <w:r>
+        <w:rPr>
+          <w:b/>
+          <w:bCs/>
+          <w:i/>
+          <w:iCs/>
           <w:sz w:val="24"/>
           <w:szCs w:val="28"/>
         </w:rPr>
-        <w:t>로그인 요청 수</w:t>
+        <w:t xml:space="preserve"> </w:t>
+      </w:r>
+      <w:proofErr w:type="spellStart"/>
+      <w:r>
+        <w:rPr>
+          <w:b/>
+          <w:bCs/>
+          <w:i/>
+          <w:iCs/>
+          <w:sz w:val="24"/>
+          <w:szCs w:val="28"/>
+        </w:rPr>
+        <w:t>접속자</w:t>
+      </w:r>
+      <w:proofErr w:type="spellEnd"/>
+      <w:r>
+        <w:rPr>
+          <w:b/>
+          <w:bCs/>
+          <w:i/>
+          <w:iCs/>
+          <w:sz w:val="24"/>
+          <w:szCs w:val="28"/>
+        </w:rPr>
+        <w:t xml:space="preserve"> 수</w:t>
       </w:r>
     </w:p>
     <w:p>
       <w:pPr>
         <w:ind w:firstLine="800"/>
         <w:rPr>
-          <w:rFonts w:hint="eastAsia"/>
           <w:sz w:val="22"/>
           <w:szCs w:val="24"/>
         </w:rPr>
@@ -1583,29 +1787,56 @@
           <w:sz w:val="22"/>
           <w:szCs w:val="24"/>
         </w:rPr>
-        <w:t xml:space="preserve">URL : </w:t>
-      </w:r>
-      <w:r>
-        <w:rPr>
-          <w:sz w:val="22"/>
-          <w:szCs w:val="24"/>
-        </w:rPr>
-        <w:t>https://{baseUrl}/</w:t>
-      </w:r>
-      <w:r>
-        <w:rPr>
-          <w:rFonts w:hint="eastAsia"/>
-          <w:sz w:val="22"/>
-          <w:szCs w:val="24"/>
-        </w:rPr>
-        <w:t>signInUsers/</w:t>
-      </w:r>
-      <w:r>
-        <w:rPr>
-          <w:sz w:val="22"/>
-          <w:szCs w:val="24"/>
-        </w:rPr>
-        <w:t>{yearMonth}</w:t>
+        <w:t>URL : https://{baseUrl}</w:t>
+      </w:r>
+      <w:r>
+        <w:rPr>
+          <w:rFonts w:ascii="Courier New" w:eastAsia="굴림체" w:hAnsi="Courier New" w:cs="Courier New"/>
+          <w:color w:val="067D17"/>
+          <w:kern w:val="0"/>
+          <w:sz w:val="24"/>
+          <w:szCs w:val="24"/>
+        </w:rPr>
+        <w:t xml:space="preserve"> </w:t>
+      </w:r>
+      <w:r>
+        <w:rPr>
+          <w:sz w:val="22"/>
+          <w:szCs w:val="24"/>
+        </w:rPr>
+        <w:t>/</w:t>
+      </w:r>
+      <w:proofErr w:type="spellStart"/>
+      <w:r>
+        <w:rPr>
+          <w:sz w:val="22"/>
+          <w:szCs w:val="24"/>
+        </w:rPr>
+        <w:t>api</w:t>
+      </w:r>
+      <w:proofErr w:type="spellEnd"/>
+      <w:r>
+        <w:rPr>
+          <w:sz w:val="22"/>
+          <w:szCs w:val="24"/>
+        </w:rPr>
+        <w:t>/v1/logins/</w:t>
+      </w:r>
+      <w:proofErr w:type="spellStart"/>
+      <w:r>
+        <w:rPr>
+          <w:sz w:val="22"/>
+          <w:szCs w:val="24"/>
+        </w:rPr>
+        <w:t>totaldate</w:t>
+      </w:r>
+      <w:proofErr w:type="spellEnd"/>
+      <w:r>
+        <w:rPr>
+          <w:sz w:val="22"/>
+          <w:szCs w:val="24"/>
+        </w:rPr>
+        <w:t>/{date}</w:t>
       </w:r>
     </w:p>
     <w:p>
@@ -1645,9 +1876,6 @@
           <w:p>
             <w:pPr>
               <w:jc w:val="center"/>
-              <w:rPr>
-                <w:rFonts w:hint="eastAsia"/>
-              </w:rPr>
             </w:pPr>
             <w:r>
               <w:rPr>
@@ -1664,9 +1892,6 @@
           <w:p>
             <w:pPr>
               <w:jc w:val="center"/>
-              <w:rPr>
-                <w:rFonts w:hint="eastAsia"/>
-              </w:rPr>
             </w:pPr>
             <w:r>
               <w:rPr>
@@ -1683,9 +1908,6 @@
           <w:p>
             <w:pPr>
               <w:jc w:val="center"/>
-              <w:rPr>
-                <w:rFonts w:hint="eastAsia"/>
-              </w:rPr>
             </w:pPr>
             <w:r>
               <w:rPr>
@@ -1702,9 +1924,6 @@
           <w:p>
             <w:pPr>
               <w:jc w:val="center"/>
-              <w:rPr>
-                <w:rFonts w:hint="eastAsia"/>
-              </w:rPr>
             </w:pPr>
             <w:r>
               <w:rPr>
@@ -1721,9 +1940,6 @@
           <w:p>
             <w:pPr>
               <w:jc w:val="center"/>
-              <w:rPr>
-                <w:rFonts w:hint="eastAsia"/>
-              </w:rPr>
             </w:pPr>
             <w:r>
               <w:rPr>
@@ -1742,21 +1958,14 @@
           <w:p>
             <w:pPr>
               <w:jc w:val="center"/>
-              <w:rPr>
-                <w:rFonts w:hint="eastAsia"/>
-              </w:rPr>
-            </w:pPr>
-            <w:proofErr w:type="spellStart"/>
-            <w:r>
-              <w:t>year</w:t>
-            </w:r>
-            <w:r>
-              <w:rPr>
-                <w:rFonts w:hint="eastAsia"/>
-              </w:rPr>
-              <w:t>Month</w:t>
-            </w:r>
-            <w:proofErr w:type="spellEnd"/>
+            </w:pPr>
+            <w:r>
+              <w:rPr>
+                <w:sz w:val="22"/>
+                <w:szCs w:val="24"/>
+              </w:rPr>
+              <w:t>date</w:t>
+            </w:r>
           </w:p>
         </w:tc>
         <w:tc>
@@ -1774,7 +1983,7 @@
               <w:rPr>
                 <w:rFonts w:hint="eastAsia"/>
               </w:rPr>
-              <w:t>String</w:t>
+              <w:t>int</w:t>
             </w:r>
           </w:p>
         </w:tc>
@@ -1782,13 +1991,7 @@
           <w:tcPr>
             <w:tcW w:w="2976" w:type="dxa"/>
           </w:tcPr>
-          <w:p>
-            <w:pPr>
-              <w:rPr>
-                <w:rFonts w:hint="eastAsia"/>
-              </w:rPr>
-            </w:pPr>
-          </w:p>
+          <w:p/>
         </w:tc>
         <w:tc>
           <w:tcPr>
@@ -1797,9 +2000,6 @@
           <w:p>
             <w:pPr>
               <w:jc w:val="center"/>
-              <w:rPr>
-                <w:rFonts w:hint="eastAsia"/>
-              </w:rPr>
             </w:pPr>
             <w:r>
               <w:rPr>
@@ -1824,7 +2024,7 @@
               <w:rPr>
                 <w:rFonts w:hint="eastAsia"/>
               </w:rPr>
-              <w:t>202400</w:t>
+              <w:t>22</w:t>
             </w:r>
           </w:p>
         </w:tc>
@@ -1834,34 +2034,22 @@
     <w:p>
       <w:pPr>
         <w:rPr>
-          <w:rFonts w:hint="eastAsia"/>
-          <w:sz w:val="22"/>
-          <w:szCs w:val="24"/>
-        </w:rPr>
-      </w:pPr>
-      <w:r>
-        <w:rPr>
-          <w:rFonts w:hint="eastAsia"/>
-          <w:sz w:val="22"/>
-          <w:szCs w:val="24"/>
-        </w:rPr>
-        <w:t xml:space="preserve">2024년 7월의 로그인 </w:t>
-      </w:r>
-      <w:proofErr w:type="spellStart"/>
-      <w:r>
-        <w:rPr>
-          <w:rFonts w:hint="eastAsia"/>
-          <w:sz w:val="22"/>
-          <w:szCs w:val="24"/>
-        </w:rPr>
-        <w:t>요청수</w:t>
-      </w:r>
-      <w:proofErr w:type="spellEnd"/>
-    </w:p>
-    <w:p>
-      <w:pPr>
-        <w:rPr>
-          <w:rFonts w:hint="eastAsia"/>
+          <w:sz w:val="22"/>
+          <w:szCs w:val="24"/>
+        </w:rPr>
+      </w:pPr>
+      <w:r>
+        <w:rPr>
+          <w:rFonts w:hint="eastAsia"/>
+          <w:sz w:val="22"/>
+          <w:szCs w:val="24"/>
+        </w:rPr>
+        <w:t>22일 총 사용자 접속 수</w:t>
+      </w:r>
+    </w:p>
+    <w:p>
+      <w:pPr>
+        <w:rPr>
           <w:sz w:val="22"/>
           <w:szCs w:val="24"/>
         </w:rPr>
@@ -1888,6 +2076,13 @@
         <w:tc>
           <w:tcPr>
             <w:tcW w:w="9016" w:type="dxa"/>
+            <w:tcBorders>
+              <w:top w:val="single" w:sz="4" w:space="0" w:color="auto"/>
+              <w:left w:val="single" w:sz="4" w:space="0" w:color="auto"/>
+              <w:bottom w:val="single" w:sz="4" w:space="0" w:color="auto"/>
+              <w:right w:val="single" w:sz="4" w:space="0" w:color="auto"/>
+            </w:tcBorders>
+            <w:hideMark/>
           </w:tcPr>
           <w:p>
             <w:r>
@@ -1896,72 +2091,20 @@
           </w:p>
           <w:p>
             <w:r>
-              <w:t xml:space="preserve">  "status": "success",</w:t>
-            </w:r>
-          </w:p>
-          <w:p>
-            <w:pPr>
-              <w:ind w:firstLineChars="100" w:firstLine="200"/>
-            </w:pPr>
-            <w:r>
-              <w:t>"</w:t>
+              <w:t xml:space="preserve">  "date": "22",</w:t>
+            </w:r>
+          </w:p>
+          <w:p>
+            <w:r>
+              <w:t xml:space="preserve">  "</w:t>
             </w:r>
             <w:proofErr w:type="spellStart"/>
             <w:r>
-              <w:t>year</w:t>
-            </w:r>
-            <w:r>
-              <w:rPr>
-                <w:rFonts w:hint="eastAsia"/>
-              </w:rPr>
-              <w:t>Month</w:t>
+              <w:t>totCnt</w:t>
             </w:r>
             <w:proofErr w:type="spellEnd"/>
             <w:r>
-              <w:t xml:space="preserve"> ": 202</w:t>
-            </w:r>
-            <w:r>
-              <w:rPr>
-                <w:rFonts w:hint="eastAsia"/>
-              </w:rPr>
-              <w:t>407</w:t>
-            </w:r>
-            <w:r>
-              <w:t>,</w:t>
-            </w:r>
-          </w:p>
-          <w:p>
-            <w:pPr>
-              <w:ind w:firstLineChars="100" w:firstLine="200"/>
-              <w:rPr>
-                <w:rFonts w:hint="eastAsia"/>
-              </w:rPr>
-            </w:pPr>
-            <w:r>
-              <w:t>“</w:t>
-            </w:r>
-            <w:proofErr w:type="spellStart"/>
-            <w:r>
-              <w:rPr>
-                <w:rFonts w:hint="eastAsia"/>
-              </w:rPr>
-              <w:t>totCnt</w:t>
-            </w:r>
-            <w:proofErr w:type="spellEnd"/>
-            <w:r>
-              <w:t>”</w:t>
-            </w:r>
-            <w:r>
-              <w:rPr>
-                <w:rFonts w:hint="eastAsia"/>
-              </w:rPr>
-              <w:t xml:space="preserve"> : </w:t>
-            </w:r>
-            <w:r>
-              <w:rPr>
-                <w:rFonts w:hint="eastAsia"/>
-              </w:rPr>
-              <w:t>48</w:t>
+              <w:t>": 7</w:t>
             </w:r>
           </w:p>
           <w:p>
@@ -1981,6 +2124,14 @@
     <w:p>
       <w:pPr>
         <w:rPr>
+          <w:rFonts w:hint="eastAsia"/>
+        </w:rPr>
+      </w:pPr>
+    </w:p>
+    <w:p>
+      <w:pPr>
+        <w:rPr>
+          <w:rFonts w:hint="eastAsia"/>
           <w:b/>
           <w:bCs/>
           <w:sz w:val="24"/>
@@ -2009,41 +2160,21 @@
       </w:r>
       <w:r>
         <w:rPr>
-          <w:rFonts w:hint="eastAsia"/>
-          <w:b/>
-          <w:bCs/>
+          <w:b/>
+          <w:bCs/>
+          <w:i/>
+          <w:iCs/>
           <w:sz w:val="24"/>
           <w:szCs w:val="28"/>
         </w:rPr>
-        <w:t xml:space="preserve">각 년,월 기준 </w:t>
-      </w:r>
-      <w:r>
-        <w:rPr>
-          <w:rFonts w:hint="eastAsia"/>
-          <w:b/>
-          <w:bCs/>
-          <w:sz w:val="24"/>
-          <w:szCs w:val="28"/>
-        </w:rPr>
-        <w:t xml:space="preserve">사용자 게시글 </w:t>
-      </w:r>
-      <w:proofErr w:type="spellStart"/>
-      <w:r>
-        <w:rPr>
-          <w:rFonts w:hint="eastAsia"/>
-          <w:b/>
-          <w:bCs/>
-          <w:sz w:val="24"/>
-          <w:szCs w:val="28"/>
-        </w:rPr>
-        <w:t>작성수</w:t>
-      </w:r>
-      <w:proofErr w:type="spellEnd"/>
+        <w:t>평균 하루 로그인 수</w:t>
+      </w:r>
     </w:p>
     <w:p>
       <w:pPr>
         <w:ind w:firstLine="800"/>
         <w:rPr>
+          <w:rFonts w:hint="eastAsia"/>
           <w:sz w:val="22"/>
           <w:szCs w:val="24"/>
         </w:rPr>
@@ -2061,58 +2192,15 @@
           <w:sz w:val="22"/>
           <w:szCs w:val="24"/>
         </w:rPr>
-        <w:t>URL : https://{baseUrl}/</w:t>
-      </w:r>
-      <w:r>
-        <w:rPr>
-          <w:rFonts w:hint="eastAsia"/>
-          <w:sz w:val="22"/>
-          <w:szCs w:val="24"/>
-        </w:rPr>
-        <w:t>contents</w:t>
-      </w:r>
-      <w:r>
-        <w:rPr>
-          <w:rFonts w:hint="eastAsia"/>
-          <w:sz w:val="22"/>
-          <w:szCs w:val="24"/>
-        </w:rPr>
-        <w:t>/</w:t>
-      </w:r>
-      <w:r>
-        <w:rPr>
-          <w:sz w:val="22"/>
-          <w:szCs w:val="24"/>
-        </w:rPr>
-        <w:t>{yearMonth}</w:t>
-      </w:r>
-    </w:p>
-    <w:p>
-      <w:pPr>
-        <w:rPr>
-          <w:rFonts w:hint="eastAsia"/>
-          <w:sz w:val="22"/>
-          <w:szCs w:val="24"/>
-        </w:rPr>
-      </w:pPr>
-      <w:r>
-        <w:rPr>
-          <w:rFonts w:hint="eastAsia"/>
-          <w:sz w:val="22"/>
-          <w:szCs w:val="24"/>
-        </w:rPr>
-        <w:t xml:space="preserve">2024sus 7월 사용자 게시글 </w:t>
-      </w:r>
-      <w:proofErr w:type="spellStart"/>
-      <w:r>
-        <w:rPr>
-          <w:rFonts w:hint="eastAsia"/>
-          <w:sz w:val="22"/>
-          <w:szCs w:val="24"/>
-        </w:rPr>
-        <w:t>작성수</w:t>
-      </w:r>
-      <w:proofErr w:type="spellEnd"/>
+        <w:t>URL : https://{baseUrl}</w:t>
+      </w:r>
+      <w:r>
+        <w:rPr>
+          <w:sz w:val="22"/>
+          <w:szCs w:val="24"/>
+        </w:rPr>
+        <w:t>/api/v1/logins/totaldate/average</w:t>
+      </w:r>
     </w:p>
     <w:p>
       <w:pPr>
@@ -2151,9 +2239,6 @@
           <w:p>
             <w:pPr>
               <w:jc w:val="center"/>
-              <w:rPr>
-                <w:rFonts w:hint="eastAsia"/>
-              </w:rPr>
             </w:pPr>
             <w:r>
               <w:rPr>
@@ -2170,9 +2255,6 @@
           <w:p>
             <w:pPr>
               <w:jc w:val="center"/>
-              <w:rPr>
-                <w:rFonts w:hint="eastAsia"/>
-              </w:rPr>
             </w:pPr>
             <w:r>
               <w:rPr>
@@ -2189,9 +2271,6 @@
           <w:p>
             <w:pPr>
               <w:jc w:val="center"/>
-              <w:rPr>
-                <w:rFonts w:hint="eastAsia"/>
-              </w:rPr>
             </w:pPr>
             <w:r>
               <w:rPr>
@@ -2208,9 +2287,6 @@
           <w:p>
             <w:pPr>
               <w:jc w:val="center"/>
-              <w:rPr>
-                <w:rFonts w:hint="eastAsia"/>
-              </w:rPr>
             </w:pPr>
             <w:r>
               <w:rPr>
@@ -2227,9 +2303,6 @@
           <w:p>
             <w:pPr>
               <w:jc w:val="center"/>
-              <w:rPr>
-                <w:rFonts w:hint="eastAsia"/>
-              </w:rPr>
             </w:pPr>
             <w:r>
               <w:rPr>
@@ -2252,17 +2325,12 @@
                 <w:rFonts w:hint="eastAsia"/>
               </w:rPr>
             </w:pPr>
-            <w:proofErr w:type="spellStart"/>
-            <w:r>
-              <w:t>year</w:t>
-            </w:r>
-            <w:r>
-              <w:rPr>
-                <w:rFonts w:hint="eastAsia"/>
-              </w:rPr>
-              <w:t>Month</w:t>
-            </w:r>
-            <w:proofErr w:type="spellEnd"/>
+            <w:r>
+              <w:rPr>
+                <w:rFonts w:hint="eastAsia"/>
+              </w:rPr>
+              <w:t>none</w:t>
+            </w:r>
           </w:p>
         </w:tc>
         <w:tc>
@@ -2272,29 +2340,14 @@
           <w:p>
             <w:pPr>
               <w:jc w:val="center"/>
-              <w:rPr>
-                <w:rFonts w:hint="eastAsia"/>
-              </w:rPr>
-            </w:pPr>
-            <w:r>
-              <w:rPr>
-                <w:rFonts w:hint="eastAsia"/>
-              </w:rPr>
-              <w:t>String</w:t>
-            </w:r>
+            </w:pPr>
           </w:p>
         </w:tc>
         <w:tc>
           <w:tcPr>
             <w:tcW w:w="2976" w:type="dxa"/>
           </w:tcPr>
-          <w:p>
-            <w:pPr>
-              <w:rPr>
-                <w:rFonts w:hint="eastAsia"/>
-              </w:rPr>
-            </w:pPr>
-          </w:p>
+          <w:p/>
         </w:tc>
         <w:tc>
           <w:tcPr>
@@ -2303,16 +2356,7 @@
           <w:p>
             <w:pPr>
               <w:jc w:val="center"/>
-              <w:rPr>
-                <w:rFonts w:hint="eastAsia"/>
-              </w:rPr>
-            </w:pPr>
-            <w:r>
-              <w:rPr>
-                <w:rFonts w:hint="eastAsia"/>
-              </w:rPr>
-              <w:t>O</w:t>
-            </w:r>
+            </w:pPr>
           </w:p>
         </w:tc>
         <w:tc>
@@ -2322,16 +2366,7 @@
           <w:p>
             <w:pPr>
               <w:jc w:val="center"/>
-              <w:rPr>
-                <w:rFonts w:hint="eastAsia"/>
-              </w:rPr>
-            </w:pPr>
-            <w:r>
-              <w:rPr>
-                <w:rFonts w:hint="eastAsia"/>
-              </w:rPr>
-              <w:t>202400</w:t>
-            </w:r>
+            </w:pPr>
           </w:p>
         </w:tc>
       </w:tr>
@@ -2351,7 +2386,7 @@
           <w:sz w:val="22"/>
           <w:szCs w:val="24"/>
         </w:rPr>
-        <w:t>2024년 7월 총 게시글</w:t>
+        <w:t>평균 하루 로그인 수</w:t>
       </w:r>
     </w:p>
     <w:p>
@@ -2392,110 +2427,845 @@
             <w:hideMark/>
           </w:tcPr>
           <w:p>
-            <w:pPr>
-              <w:rPr>
-                <w:rFonts w:hint="eastAsia"/>
-              </w:rPr>
-            </w:pPr>
-            <w:r>
-              <w:rPr>
-                <w:rFonts w:hint="eastAsia"/>
-              </w:rPr>
+            <w:r>
               <w:t>{</w:t>
             </w:r>
           </w:p>
           <w:p>
-            <w:pPr>
-              <w:rPr>
-                <w:rFonts w:hint="eastAsia"/>
-              </w:rPr>
-            </w:pPr>
-            <w:r>
-              <w:rPr>
-                <w:rFonts w:hint="eastAsia"/>
-              </w:rPr>
-              <w:t xml:space="preserve">  "status": "success",</w:t>
-            </w:r>
-          </w:p>
-          <w:p>
-            <w:pPr>
-              <w:ind w:firstLineChars="100" w:firstLine="200"/>
-              <w:rPr>
-                <w:rFonts w:hint="eastAsia"/>
-              </w:rPr>
-            </w:pPr>
-            <w:r>
-              <w:rPr>
-                <w:rFonts w:hint="eastAsia"/>
-              </w:rPr>
-              <w:t>"</w:t>
+            <w:r>
+              <w:t xml:space="preserve">  "</w:t>
             </w:r>
             <w:proofErr w:type="spellStart"/>
             <w:r>
-              <w:rPr>
-                <w:rFonts w:hint="eastAsia"/>
-              </w:rPr>
-              <w:t>yearMonth</w:t>
+              <w:t>averageLogin</w:t>
             </w:r>
             <w:proofErr w:type="spellEnd"/>
             <w:r>
-              <w:rPr>
-                <w:rFonts w:hint="eastAsia"/>
-              </w:rPr>
-              <w:t xml:space="preserve"> ": 202407,</w:t>
-            </w:r>
-          </w:p>
-          <w:p>
-            <w:pPr>
-              <w:ind w:firstLineChars="100" w:firstLine="200"/>
-              <w:rPr>
-                <w:rFonts w:hint="eastAsia"/>
-              </w:rPr>
-            </w:pPr>
-            <w:r>
-              <w:rPr>
-                <w:rFonts w:hint="eastAsia"/>
-              </w:rPr>
-              <w:t>“</w:t>
-            </w:r>
-            <w:proofErr w:type="spellStart"/>
-            <w:r>
-              <w:rPr>
-                <w:rFonts w:hint="eastAsia"/>
-              </w:rPr>
-              <w:t>totCnt</w:t>
-            </w:r>
-            <w:proofErr w:type="spellEnd"/>
-            <w:r>
-              <w:rPr>
-                <w:rFonts w:hint="eastAsia"/>
-              </w:rPr>
-              <w:t>” : 8</w:t>
-            </w:r>
-          </w:p>
-          <w:p>
-            <w:pPr>
-              <w:rPr>
-                <w:rFonts w:hint="eastAsia"/>
-              </w:rPr>
-            </w:pPr>
-            <w:r>
-              <w:rPr>
-                <w:rFonts w:hint="eastAsia"/>
-              </w:rPr>
+              <w:t>": 1.25</w:t>
+            </w:r>
+          </w:p>
+          <w:p>
+            <w:pPr>
+              <w:rPr>
+                <w:rFonts w:hint="eastAsia"/>
+              </w:rPr>
+            </w:pPr>
+            <w:r>
               <w:t>}</w:t>
             </w:r>
           </w:p>
         </w:tc>
       </w:tr>
     </w:tbl>
-    <w:p>
-      <w:pPr>
-        <w:rPr>
-          <w:rFonts w:hint="eastAsia"/>
-        </w:rPr>
-      </w:pPr>
-    </w:p>
+    <w:p/>
+    <w:p/>
+    <w:p>
+      <w:pPr>
+        <w:rPr>
+          <w:rFonts w:hint="eastAsia"/>
+          <w:b/>
+          <w:bCs/>
+          <w:sz w:val="24"/>
+          <w:szCs w:val="28"/>
+        </w:rPr>
+      </w:pPr>
+      <w:r>
+        <w:rPr>
+          <w:rFonts w:hint="eastAsia"/>
+          <w:b/>
+          <w:bCs/>
+          <w:sz w:val="24"/>
+          <w:szCs w:val="28"/>
+        </w:rPr>
+        <w:t>-</w:t>
+      </w:r>
+      <w:r>
+        <w:rPr>
+          <w:b/>
+          <w:bCs/>
+          <w:sz w:val="24"/>
+          <w:szCs w:val="28"/>
+        </w:rPr>
+        <w:t xml:space="preserve"> </w:t>
+      </w:r>
+      <w:r>
+        <w:rPr>
+          <w:b/>
+          <w:bCs/>
+          <w:i/>
+          <w:iCs/>
+          <w:sz w:val="24"/>
+          <w:szCs w:val="28"/>
+        </w:rPr>
+        <w:t>부서별 월별 로그인 수</w:t>
+      </w:r>
+    </w:p>
+    <w:p>
+      <w:pPr>
+        <w:ind w:firstLine="800"/>
+        <w:rPr>
+          <w:rFonts w:hint="eastAsia"/>
+          <w:sz w:val="22"/>
+          <w:szCs w:val="24"/>
+        </w:rPr>
+      </w:pPr>
+      <w:r>
+        <w:rPr>
+          <w:rFonts w:hint="eastAsia"/>
+          <w:sz w:val="22"/>
+          <w:szCs w:val="24"/>
+        </w:rPr>
+        <w:t xml:space="preserve">요청 </w:t>
+      </w:r>
+      <w:r>
+        <w:rPr>
+          <w:sz w:val="22"/>
+          <w:szCs w:val="24"/>
+        </w:rPr>
+        <w:t>URL : https://{baseUrl}</w:t>
+      </w:r>
+      <w:r>
+        <w:rPr>
+          <w:sz w:val="22"/>
+          <w:szCs w:val="24"/>
+        </w:rPr>
+        <w:t>/api/v1/logins/department/{organ}/{month}</w:t>
+      </w:r>
+    </w:p>
+    <w:p>
+      <w:pPr>
+        <w:rPr>
+          <w:sz w:val="22"/>
+          <w:szCs w:val="24"/>
+        </w:rPr>
+      </w:pPr>
+      <w:r>
+        <w:rPr>
+          <w:rFonts w:hint="eastAsia"/>
+          <w:sz w:val="22"/>
+          <w:szCs w:val="24"/>
+        </w:rPr>
+        <w:t>Request Parameters</w:t>
+      </w:r>
+    </w:p>
+    <w:tbl>
+      <w:tblPr>
+        <w:tblStyle w:val="a3"/>
+        <w:tblW w:w="0" w:type="auto"/>
+        <w:tblLook w:val="04A0" w:firstRow="1" w:lastRow="0" w:firstColumn="1" w:lastColumn="0" w:noHBand="0" w:noVBand="1"/>
+      </w:tblPr>
+      <w:tblGrid>
+        <w:gridCol w:w="1803"/>
+        <w:gridCol w:w="1453"/>
+        <w:gridCol w:w="2976"/>
+        <w:gridCol w:w="1418"/>
+        <w:gridCol w:w="1366"/>
+      </w:tblGrid>
+      <w:tr>
+        <w:tc>
+          <w:tcPr>
+            <w:tcW w:w="1803" w:type="dxa"/>
+          </w:tcPr>
+          <w:p>
+            <w:pPr>
+              <w:jc w:val="center"/>
+            </w:pPr>
+            <w:r>
+              <w:rPr>
+                <w:rFonts w:hint="eastAsia"/>
+              </w:rPr>
+              <w:t>Name</w:t>
+            </w:r>
+          </w:p>
+        </w:tc>
+        <w:tc>
+          <w:tcPr>
+            <w:tcW w:w="1453" w:type="dxa"/>
+          </w:tcPr>
+          <w:p>
+            <w:pPr>
+              <w:jc w:val="center"/>
+            </w:pPr>
+            <w:r>
+              <w:rPr>
+                <w:rFonts w:hint="eastAsia"/>
+              </w:rPr>
+              <w:t>Type</w:t>
+            </w:r>
+          </w:p>
+        </w:tc>
+        <w:tc>
+          <w:tcPr>
+            <w:tcW w:w="2976" w:type="dxa"/>
+          </w:tcPr>
+          <w:p>
+            <w:pPr>
+              <w:jc w:val="center"/>
+            </w:pPr>
+            <w:r>
+              <w:rPr>
+                <w:rFonts w:hint="eastAsia"/>
+              </w:rPr>
+              <w:t>Description</w:t>
+            </w:r>
+          </w:p>
+        </w:tc>
+        <w:tc>
+          <w:tcPr>
+            <w:tcW w:w="1418" w:type="dxa"/>
+          </w:tcPr>
+          <w:p>
+            <w:pPr>
+              <w:jc w:val="center"/>
+            </w:pPr>
+            <w:r>
+              <w:rPr>
+                <w:rFonts w:hint="eastAsia"/>
+              </w:rPr>
+              <w:t>Mandatory</w:t>
+            </w:r>
+          </w:p>
+        </w:tc>
+        <w:tc>
+          <w:tcPr>
+            <w:tcW w:w="1366" w:type="dxa"/>
+          </w:tcPr>
+          <w:p>
+            <w:pPr>
+              <w:jc w:val="center"/>
+            </w:pPr>
+            <w:r>
+              <w:rPr>
+                <w:rFonts w:hint="eastAsia"/>
+              </w:rPr>
+              <w:t>Note</w:t>
+            </w:r>
+          </w:p>
+        </w:tc>
+      </w:tr>
+      <w:tr>
+        <w:tc>
+          <w:tcPr>
+            <w:tcW w:w="1803" w:type="dxa"/>
+          </w:tcPr>
+          <w:p>
+            <w:pPr>
+              <w:jc w:val="center"/>
+            </w:pPr>
+            <w:r>
+              <w:rPr>
+                <w:sz w:val="22"/>
+                <w:szCs w:val="24"/>
+              </w:rPr>
+              <w:t>organ</w:t>
+            </w:r>
+          </w:p>
+        </w:tc>
+        <w:tc>
+          <w:tcPr>
+            <w:tcW w:w="1453" w:type="dxa"/>
+          </w:tcPr>
+          <w:p>
+            <w:pPr>
+              <w:jc w:val="center"/>
+            </w:pPr>
+            <w:r>
+              <w:rPr>
+                <w:rFonts w:hint="eastAsia"/>
+              </w:rPr>
+              <w:t>String</w:t>
+            </w:r>
+          </w:p>
+        </w:tc>
+        <w:tc>
+          <w:tcPr>
+            <w:tcW w:w="2976" w:type="dxa"/>
+          </w:tcPr>
+          <w:p>
+            <w:pPr>
+              <w:jc w:val="center"/>
+            </w:pPr>
+            <w:r>
+              <w:rPr>
+                <w:rFonts w:hint="eastAsia"/>
+              </w:rPr>
+              <w:t>부서 명 입력</w:t>
+            </w:r>
+          </w:p>
+        </w:tc>
+        <w:tc>
+          <w:tcPr>
+            <w:tcW w:w="1418" w:type="dxa"/>
+          </w:tcPr>
+          <w:p>
+            <w:pPr>
+              <w:jc w:val="center"/>
+            </w:pPr>
+            <w:r>
+              <w:rPr>
+                <w:rFonts w:hint="eastAsia"/>
+              </w:rPr>
+              <w:t>O</w:t>
+            </w:r>
+          </w:p>
+        </w:tc>
+        <w:tc>
+          <w:tcPr>
+            <w:tcW w:w="1366" w:type="dxa"/>
+          </w:tcPr>
+          <w:p>
+            <w:pPr>
+              <w:jc w:val="center"/>
+            </w:pPr>
+            <w:r>
+              <w:rPr>
+                <w:rFonts w:hint="eastAsia"/>
+              </w:rPr>
+              <w:t>HR</w:t>
+            </w:r>
+          </w:p>
+        </w:tc>
+      </w:tr>
+      <w:tr>
+        <w:tc>
+          <w:tcPr>
+            <w:tcW w:w="1803" w:type="dxa"/>
+          </w:tcPr>
+          <w:p>
+            <w:pPr>
+              <w:jc w:val="center"/>
+              <w:rPr>
+                <w:sz w:val="22"/>
+                <w:szCs w:val="24"/>
+              </w:rPr>
+            </w:pPr>
+            <w:r>
+              <w:rPr>
+                <w:sz w:val="22"/>
+                <w:szCs w:val="24"/>
+              </w:rPr>
+              <w:t>month</w:t>
+            </w:r>
+          </w:p>
+        </w:tc>
+        <w:tc>
+          <w:tcPr>
+            <w:tcW w:w="1453" w:type="dxa"/>
+          </w:tcPr>
+          <w:p>
+            <w:pPr>
+              <w:jc w:val="center"/>
+              <w:rPr>
+                <w:rFonts w:hint="eastAsia"/>
+              </w:rPr>
+            </w:pPr>
+            <w:r>
+              <w:rPr>
+                <w:rFonts w:hint="eastAsia"/>
+              </w:rPr>
+              <w:t>String</w:t>
+            </w:r>
+          </w:p>
+        </w:tc>
+        <w:tc>
+          <w:tcPr>
+            <w:tcW w:w="2976" w:type="dxa"/>
+          </w:tcPr>
+          <w:p>
+            <w:pPr>
+              <w:jc w:val="center"/>
+            </w:pPr>
+            <w:r>
+              <w:rPr>
+                <w:rFonts w:hint="eastAsia"/>
+              </w:rPr>
+              <w:t xml:space="preserve">숫자 </w:t>
+            </w:r>
+            <w:proofErr w:type="spellStart"/>
+            <w:r>
+              <w:rPr>
+                <w:rFonts w:hint="eastAsia"/>
+              </w:rPr>
+              <w:t>자리수</w:t>
+            </w:r>
+            <w:proofErr w:type="spellEnd"/>
+            <w:r>
+              <w:rPr>
+                <w:rFonts w:hint="eastAsia"/>
+              </w:rPr>
+              <w:t xml:space="preserve"> 2자리로 입력</w:t>
+            </w:r>
+          </w:p>
+        </w:tc>
+        <w:tc>
+          <w:tcPr>
+            <w:tcW w:w="1418" w:type="dxa"/>
+          </w:tcPr>
+          <w:p>
+            <w:pPr>
+              <w:jc w:val="center"/>
+              <w:rPr>
+                <w:rFonts w:hint="eastAsia"/>
+              </w:rPr>
+            </w:pPr>
+            <w:r>
+              <w:rPr>
+                <w:rFonts w:hint="eastAsia"/>
+              </w:rPr>
+              <w:t>O</w:t>
+            </w:r>
+          </w:p>
+        </w:tc>
+        <w:tc>
+          <w:tcPr>
+            <w:tcW w:w="1366" w:type="dxa"/>
+          </w:tcPr>
+          <w:p>
+            <w:pPr>
+              <w:jc w:val="center"/>
+              <w:rPr>
+                <w:rFonts w:hint="eastAsia"/>
+              </w:rPr>
+            </w:pPr>
+            <w:r>
+              <w:rPr>
+                <w:rFonts w:hint="eastAsia"/>
+              </w:rPr>
+              <w:t>04</w:t>
+            </w:r>
+          </w:p>
+        </w:tc>
+      </w:tr>
+    </w:tbl>
+    <w:p/>
+    <w:p>
+      <w:pPr>
+        <w:rPr>
+          <w:rFonts w:hint="eastAsia"/>
+          <w:sz w:val="22"/>
+          <w:szCs w:val="24"/>
+        </w:rPr>
+      </w:pPr>
+      <w:r>
+        <w:rPr>
+          <w:rFonts w:hint="eastAsia"/>
+          <w:sz w:val="22"/>
+          <w:szCs w:val="24"/>
+        </w:rPr>
+        <w:t>HR 부서 4월 로그인 수</w:t>
+      </w:r>
+    </w:p>
+    <w:p>
+      <w:pPr>
+        <w:rPr>
+          <w:sz w:val="22"/>
+          <w:szCs w:val="24"/>
+        </w:rPr>
+      </w:pPr>
+      <w:r>
+        <w:rPr>
+          <w:rFonts w:hint="eastAsia"/>
+          <w:sz w:val="22"/>
+          <w:szCs w:val="24"/>
+        </w:rPr>
+        <w:t>Response Body</w:t>
+      </w:r>
+    </w:p>
+    <w:tbl>
+      <w:tblPr>
+        <w:tblStyle w:val="a3"/>
+        <w:tblW w:w="0" w:type="auto"/>
+        <w:tblLook w:val="04A0" w:firstRow="1" w:lastRow="0" w:firstColumn="1" w:lastColumn="0" w:noHBand="0" w:noVBand="1"/>
+      </w:tblPr>
+      <w:tblGrid>
+        <w:gridCol w:w="9016"/>
+      </w:tblGrid>
+      <w:tr>
+        <w:tc>
+          <w:tcPr>
+            <w:tcW w:w="9016" w:type="dxa"/>
+            <w:tcBorders>
+              <w:top w:val="single" w:sz="4" w:space="0" w:color="auto"/>
+              <w:left w:val="single" w:sz="4" w:space="0" w:color="auto"/>
+              <w:bottom w:val="single" w:sz="4" w:space="0" w:color="auto"/>
+              <w:right w:val="single" w:sz="4" w:space="0" w:color="auto"/>
+            </w:tcBorders>
+            <w:hideMark/>
+          </w:tcPr>
+          <w:p>
+            <w:r>
+              <w:t>{</w:t>
+            </w:r>
+          </w:p>
+          <w:p>
+            <w:r>
+              <w:t xml:space="preserve">  "organ": "HR",</w:t>
+            </w:r>
+          </w:p>
+          <w:p>
+            <w:r>
+              <w:t xml:space="preserve">  "month": "04",</w:t>
+            </w:r>
+          </w:p>
+          <w:p>
+            <w:r>
+              <w:t xml:space="preserve">  "</w:t>
+            </w:r>
+            <w:proofErr w:type="spellStart"/>
+            <w:r>
+              <w:t>totCnt</w:t>
+            </w:r>
+            <w:proofErr w:type="spellEnd"/>
+            <w:r>
+              <w:t>": 1</w:t>
+            </w:r>
+          </w:p>
+          <w:p>
+            <w:pPr>
+              <w:rPr>
+                <w:rFonts w:hint="eastAsia"/>
+              </w:rPr>
+            </w:pPr>
+            <w:r>
+              <w:t>}</w:t>
+            </w:r>
+          </w:p>
+        </w:tc>
+      </w:tr>
+    </w:tbl>
+    <w:p/>
+    <w:p/>
+    <w:p>
+      <w:pPr>
+        <w:rPr>
+          <w:rFonts w:hint="eastAsia"/>
+          <w:b/>
+          <w:bCs/>
+          <w:sz w:val="24"/>
+          <w:szCs w:val="28"/>
+        </w:rPr>
+      </w:pPr>
+      <w:r>
+        <w:rPr>
+          <w:rFonts w:hint="eastAsia"/>
+          <w:b/>
+          <w:bCs/>
+          <w:sz w:val="24"/>
+          <w:szCs w:val="28"/>
+        </w:rPr>
+        <w:lastRenderedPageBreak/>
+        <w:t>-</w:t>
+      </w:r>
+      <w:r>
+        <w:rPr>
+          <w:b/>
+          <w:bCs/>
+          <w:sz w:val="24"/>
+          <w:szCs w:val="28"/>
+        </w:rPr>
+        <w:t xml:space="preserve"> </w:t>
+      </w:r>
+      <w:r>
+        <w:rPr>
+          <w:b/>
+          <w:bCs/>
+          <w:i/>
+          <w:iCs/>
+          <w:sz w:val="24"/>
+          <w:szCs w:val="28"/>
+        </w:rPr>
+        <w:t>휴일을 제외한 로그인 수</w:t>
+      </w:r>
+    </w:p>
+    <w:p>
+      <w:pPr>
+        <w:ind w:firstLine="800"/>
+        <w:rPr>
+          <w:rFonts w:hint="eastAsia"/>
+          <w:sz w:val="22"/>
+          <w:szCs w:val="24"/>
+        </w:rPr>
+      </w:pPr>
+      <w:r>
+        <w:rPr>
+          <w:rFonts w:hint="eastAsia"/>
+          <w:sz w:val="22"/>
+          <w:szCs w:val="24"/>
+        </w:rPr>
+        <w:t xml:space="preserve">요청 </w:t>
+      </w:r>
+      <w:r>
+        <w:rPr>
+          <w:sz w:val="22"/>
+          <w:szCs w:val="24"/>
+        </w:rPr>
+        <w:t>URL : https://{baseUrl}</w:t>
+      </w:r>
+      <w:r>
+        <w:rPr>
+          <w:sz w:val="22"/>
+          <w:szCs w:val="24"/>
+        </w:rPr>
+        <w:t>/api/v1/logins/weekday</w:t>
+      </w:r>
+    </w:p>
+    <w:p>
+      <w:pPr>
+        <w:rPr>
+          <w:sz w:val="22"/>
+          <w:szCs w:val="24"/>
+        </w:rPr>
+      </w:pPr>
+      <w:r>
+        <w:rPr>
+          <w:rFonts w:hint="eastAsia"/>
+          <w:sz w:val="22"/>
+          <w:szCs w:val="24"/>
+        </w:rPr>
+        <w:t>Request Parameters</w:t>
+      </w:r>
+    </w:p>
+    <w:tbl>
+      <w:tblPr>
+        <w:tblStyle w:val="a3"/>
+        <w:tblW w:w="0" w:type="auto"/>
+        <w:tblLook w:val="04A0" w:firstRow="1" w:lastRow="0" w:firstColumn="1" w:lastColumn="0" w:noHBand="0" w:noVBand="1"/>
+      </w:tblPr>
+      <w:tblGrid>
+        <w:gridCol w:w="1803"/>
+        <w:gridCol w:w="1453"/>
+        <w:gridCol w:w="2976"/>
+        <w:gridCol w:w="1418"/>
+        <w:gridCol w:w="1366"/>
+      </w:tblGrid>
+      <w:tr>
+        <w:tc>
+          <w:tcPr>
+            <w:tcW w:w="1803" w:type="dxa"/>
+          </w:tcPr>
+          <w:p>
+            <w:pPr>
+              <w:jc w:val="center"/>
+            </w:pPr>
+            <w:r>
+              <w:rPr>
+                <w:rFonts w:hint="eastAsia"/>
+              </w:rPr>
+              <w:t>Name</w:t>
+            </w:r>
+          </w:p>
+        </w:tc>
+        <w:tc>
+          <w:tcPr>
+            <w:tcW w:w="1453" w:type="dxa"/>
+          </w:tcPr>
+          <w:p>
+            <w:pPr>
+              <w:jc w:val="center"/>
+            </w:pPr>
+            <w:r>
+              <w:rPr>
+                <w:rFonts w:hint="eastAsia"/>
+              </w:rPr>
+              <w:t>Type</w:t>
+            </w:r>
+          </w:p>
+        </w:tc>
+        <w:tc>
+          <w:tcPr>
+            <w:tcW w:w="2976" w:type="dxa"/>
+          </w:tcPr>
+          <w:p>
+            <w:pPr>
+              <w:jc w:val="center"/>
+            </w:pPr>
+            <w:r>
+              <w:rPr>
+                <w:rFonts w:hint="eastAsia"/>
+              </w:rPr>
+              <w:t>Description</w:t>
+            </w:r>
+          </w:p>
+        </w:tc>
+        <w:tc>
+          <w:tcPr>
+            <w:tcW w:w="1418" w:type="dxa"/>
+          </w:tcPr>
+          <w:p>
+            <w:pPr>
+              <w:jc w:val="center"/>
+            </w:pPr>
+            <w:r>
+              <w:rPr>
+                <w:rFonts w:hint="eastAsia"/>
+              </w:rPr>
+              <w:t>Mandatory</w:t>
+            </w:r>
+          </w:p>
+        </w:tc>
+        <w:tc>
+          <w:tcPr>
+            <w:tcW w:w="1366" w:type="dxa"/>
+          </w:tcPr>
+          <w:p>
+            <w:pPr>
+              <w:jc w:val="center"/>
+            </w:pPr>
+            <w:r>
+              <w:rPr>
+                <w:rFonts w:hint="eastAsia"/>
+              </w:rPr>
+              <w:t>Note</w:t>
+            </w:r>
+          </w:p>
+        </w:tc>
+      </w:tr>
+      <w:tr>
+        <w:tc>
+          <w:tcPr>
+            <w:tcW w:w="1803" w:type="dxa"/>
+          </w:tcPr>
+          <w:p>
+            <w:pPr>
+              <w:jc w:val="center"/>
+              <w:rPr>
+                <w:rFonts w:hint="eastAsia"/>
+              </w:rPr>
+            </w:pPr>
+            <w:r>
+              <w:t>N</w:t>
+            </w:r>
+            <w:r>
+              <w:rPr>
+                <w:rFonts w:hint="eastAsia"/>
+              </w:rPr>
+              <w:t>one</w:t>
+            </w:r>
+          </w:p>
+        </w:tc>
+        <w:tc>
+          <w:tcPr>
+            <w:tcW w:w="1453" w:type="dxa"/>
+          </w:tcPr>
+          <w:p>
+            <w:pPr>
+              <w:jc w:val="center"/>
+            </w:pPr>
+          </w:p>
+        </w:tc>
+        <w:tc>
+          <w:tcPr>
+            <w:tcW w:w="2976" w:type="dxa"/>
+          </w:tcPr>
+          <w:p/>
+        </w:tc>
+        <w:tc>
+          <w:tcPr>
+            <w:tcW w:w="1418" w:type="dxa"/>
+          </w:tcPr>
+          <w:p>
+            <w:pPr>
+              <w:jc w:val="center"/>
+            </w:pPr>
+          </w:p>
+        </w:tc>
+        <w:tc>
+          <w:tcPr>
+            <w:tcW w:w="1366" w:type="dxa"/>
+          </w:tcPr>
+          <w:p>
+            <w:pPr>
+              <w:jc w:val="center"/>
+            </w:pPr>
+          </w:p>
+        </w:tc>
+      </w:tr>
+    </w:tbl>
+    <w:p/>
+    <w:p>
+      <w:pPr>
+        <w:rPr>
+          <w:sz w:val="22"/>
+          <w:szCs w:val="24"/>
+        </w:rPr>
+      </w:pPr>
+      <w:r>
+        <w:rPr>
+          <w:rFonts w:hint="eastAsia"/>
+          <w:sz w:val="22"/>
+          <w:szCs w:val="24"/>
+        </w:rPr>
+        <w:t>휴일을 제외한 총 로그인 수</w:t>
+      </w:r>
+    </w:p>
+    <w:p>
+      <w:pPr>
+        <w:rPr>
+          <w:sz w:val="22"/>
+          <w:szCs w:val="24"/>
+        </w:rPr>
+      </w:pPr>
+      <w:r>
+        <w:rPr>
+          <w:rFonts w:hint="eastAsia"/>
+          <w:sz w:val="22"/>
+          <w:szCs w:val="24"/>
+        </w:rPr>
+        <w:t>Response Body</w:t>
+      </w:r>
+    </w:p>
+    <w:tbl>
+      <w:tblPr>
+        <w:tblStyle w:val="a3"/>
+        <w:tblW w:w="0" w:type="auto"/>
+        <w:tblLook w:val="04A0" w:firstRow="1" w:lastRow="0" w:firstColumn="1" w:lastColumn="0" w:noHBand="0" w:noVBand="1"/>
+      </w:tblPr>
+      <w:tblGrid>
+        <w:gridCol w:w="9016"/>
+      </w:tblGrid>
+      <w:tr>
+        <w:tc>
+          <w:tcPr>
+            <w:tcW w:w="9016" w:type="dxa"/>
+            <w:tcBorders>
+              <w:top w:val="single" w:sz="4" w:space="0" w:color="auto"/>
+              <w:left w:val="single" w:sz="4" w:space="0" w:color="auto"/>
+              <w:bottom w:val="single" w:sz="4" w:space="0" w:color="auto"/>
+              <w:right w:val="single" w:sz="4" w:space="0" w:color="auto"/>
+            </w:tcBorders>
+            <w:hideMark/>
+          </w:tcPr>
+          <w:p>
+            <w:r>
+              <w:t>{</w:t>
+            </w:r>
+          </w:p>
+          <w:p>
+            <w:r>
+              <w:t xml:space="preserve">  "</w:t>
+            </w:r>
+            <w:proofErr w:type="spellStart"/>
+            <w:r>
+              <w:t>totCnt</w:t>
+            </w:r>
+            <w:proofErr w:type="spellEnd"/>
+            <w:r>
+              <w:t>": 15</w:t>
+            </w:r>
+          </w:p>
+          <w:p>
+            <w:pPr>
+              <w:rPr>
+                <w:rFonts w:hint="eastAsia"/>
+              </w:rPr>
+            </w:pPr>
+            <w:r>
+              <w:t>}</w:t>
+            </w:r>
+          </w:p>
+        </w:tc>
+      </w:tr>
+    </w:tbl>
     <w:p>
       <w:pPr>
         <w:rPr>
@@ -2912,7 +3682,7 @@
   <w:style w:type="paragraph" w:default="1" w:styleId="a">
     <w:name w:val="Normal"/>
     <w:qFormat/>
-    <w:rsid w:val="009A36D7"/>
+    <w:rsid w:val="000D6837"/>
     <w:pPr>
       <w:widowControl w:val="0"/>
       <w:wordWrap w:val="0"/>
@@ -2996,6 +3766,31 @@
     <w:rPr>
       <w:color w:val="605E5C"/>
       <w:shd w:val="clear" w:color="auto" w:fill="E1DFDD"/>
+    </w:rPr>
+  </w:style>
+  <w:style w:type="paragraph" w:styleId="HTML">
+    <w:name w:val="HTML Preformatted"/>
+    <w:basedOn w:val="a"/>
+    <w:link w:val="HTMLChar"/>
+    <w:uiPriority w:val="99"/>
+    <w:semiHidden/>
+    <w:unhideWhenUsed/>
+    <w:rsid w:val="00486AE4"/>
+    <w:rPr>
+      <w:rFonts w:ascii="Courier New" w:hAnsi="Courier New" w:cs="Courier New"/>
+      <w:szCs w:val="20"/>
+    </w:rPr>
+  </w:style>
+  <w:style w:type="character" w:customStyle="1" w:styleId="HTMLChar">
+    <w:name w:val="미리 서식이 지정된 HTML Char"/>
+    <w:basedOn w:val="a0"/>
+    <w:link w:val="HTML"/>
+    <w:uiPriority w:val="99"/>
+    <w:semiHidden/>
+    <w:rsid w:val="00486AE4"/>
+    <w:rPr>
+      <w:rFonts w:ascii="Courier New" w:hAnsi="Courier New" w:cs="Courier New"/>
+      <w:szCs w:val="20"/>
     </w:rPr>
   </w:style>
 </w:styles>

</xml_diff>